<commit_message>
Texto colocad dentro dos padrões
</commit_message>
<xml_diff>
--- a/teoria_dos_conjuntos.docx
+++ b/teoria_dos_conjuntos.docx
@@ -4,180 +4,679 @@
   <w:body>
     <w:p>
       <w:pPr>
-        <w:rPr>
-          <w:b/>
-          <w:bCs/>
-          <w:sz w:val="28"/>
-          <w:szCs w:val="28"/>
-        </w:rPr>
-      </w:pPr>
-      <w:r>
-        <w:rPr>
-          <w:b/>
-          <w:bCs/>
-          <w:sz w:val="28"/>
-          <w:szCs w:val="28"/>
-        </w:rPr>
-        <w:t>Nome: Gustavo Wendt</w:t>
-      </w:r>
-    </w:p>
-    <w:p>
-      <w:pPr>
-        <w:rPr>
-          <w:b/>
-          <w:bCs/>
-          <w:sz w:val="28"/>
-          <w:szCs w:val="28"/>
-        </w:rPr>
-      </w:pPr>
-      <w:r>
-        <w:rPr>
-          <w:b/>
-          <w:bCs/>
-          <w:sz w:val="28"/>
-          <w:szCs w:val="28"/>
+        <w:spacing w:line="360" w:lineRule="auto"/>
+        <w:jc w:val="both"/>
+        <w:rPr>
+          <w:rFonts w:ascii="Arial" w:hAnsi="Arial" w:cs="Arial"/>
+          <w:b/>
+          <w:bCs/>
+        </w:rPr>
+      </w:pPr>
+    </w:p>
+    <w:p>
+      <w:pPr>
+        <w:spacing w:line="360" w:lineRule="auto"/>
+        <w:jc w:val="both"/>
+        <w:rPr>
+          <w:rFonts w:ascii="Arial" w:hAnsi="Arial" w:cs="Arial"/>
+          <w:b/>
+          <w:bCs/>
+          <w:sz w:val="36"/>
+          <w:szCs w:val="36"/>
+        </w:rPr>
+      </w:pPr>
+      <w:r>
+        <w:rPr>
+          <w:rFonts w:ascii="Arial" w:hAnsi="Arial" w:cs="Arial"/>
+          <w:b/>
+          <w:bCs/>
+          <w:sz w:val="36"/>
+          <w:szCs w:val="36"/>
+        </w:rPr>
+        <w:t>TEORIA DOS CONJUNTOS.</w:t>
+      </w:r>
+    </w:p>
+    <w:p>
+      <w:pPr>
+        <w:spacing w:line="360" w:lineRule="auto"/>
+        <w:jc w:val="both"/>
+        <w:rPr>
+          <w:rFonts w:ascii="Arial" w:hAnsi="Arial" w:cs="Arial"/>
+          <w:b/>
+          <w:bCs/>
+        </w:rPr>
+      </w:pPr>
+      <w:r>
+        <w:rPr>
+          <w:rFonts w:ascii="Arial" w:hAnsi="Arial" w:cs="Arial"/>
+          <w:b/>
+          <w:bCs/>
+        </w:rPr>
+        <w:t xml:space="preserve">Nome: Gustavo </w:t>
+      </w:r>
+      <w:proofErr w:type="spellStart"/>
+      <w:r>
+        <w:rPr>
+          <w:rFonts w:ascii="Arial" w:hAnsi="Arial" w:cs="Arial"/>
+          <w:b/>
+          <w:bCs/>
+        </w:rPr>
+        <w:t>Wendt</w:t>
+      </w:r>
+      <w:proofErr w:type="spellEnd"/>
+    </w:p>
+    <w:p>
+      <w:pPr>
+        <w:spacing w:line="360" w:lineRule="auto"/>
+        <w:jc w:val="both"/>
+        <w:rPr>
+          <w:rFonts w:ascii="Arial" w:hAnsi="Arial" w:cs="Arial"/>
+          <w:b/>
+          <w:bCs/>
+        </w:rPr>
+      </w:pPr>
+      <w:r>
+        <w:rPr>
+          <w:rFonts w:ascii="Arial" w:hAnsi="Arial" w:cs="Arial"/>
+          <w:b/>
+          <w:bCs/>
         </w:rPr>
         <w:t>Data: 18/03/2025</w:t>
       </w:r>
     </w:p>
     <w:p>
       <w:pPr>
-        <w:jc w:val="center"/>
-        <w:rPr>
-          <w:b/>
-          <w:bCs/>
-          <w:sz w:val="28"/>
-          <w:szCs w:val="28"/>
-        </w:rPr>
-      </w:pPr>
-      <w:r>
-        <w:rPr>
-          <w:b/>
-          <w:bCs/>
-          <w:sz w:val="28"/>
-          <w:szCs w:val="28"/>
-        </w:rPr>
+        <w:spacing w:line="360" w:lineRule="auto"/>
+        <w:jc w:val="both"/>
+        <w:rPr>
+          <w:rFonts w:ascii="Arial" w:hAnsi="Arial" w:cs="Arial"/>
+          <w:b/>
+          <w:bCs/>
+        </w:rPr>
+      </w:pPr>
+    </w:p>
+    <w:p>
+      <w:pPr>
+        <w:spacing w:line="360" w:lineRule="auto"/>
+        <w:jc w:val="both"/>
+        <w:rPr>
+          <w:rFonts w:ascii="Arial" w:hAnsi="Arial" w:cs="Arial"/>
+          <w:b/>
+          <w:bCs/>
+        </w:rPr>
+      </w:pPr>
+    </w:p>
+    <w:p>
+      <w:pPr>
+        <w:spacing w:line="360" w:lineRule="auto"/>
+        <w:jc w:val="both"/>
+        <w:rPr>
+          <w:rFonts w:ascii="Arial" w:hAnsi="Arial" w:cs="Arial"/>
+          <w:b/>
+          <w:bCs/>
+        </w:rPr>
+      </w:pPr>
+      <w:r>
+        <w:rPr>
+          <w:rFonts w:ascii="Arial" w:hAnsi="Arial" w:cs="Arial"/>
+          <w:b/>
+          <w:bCs/>
+          <w:noProof/>
+        </w:rPr>
+        <w:drawing>
+          <wp:anchor distT="0" distB="0" distL="114300" distR="114300" simplePos="0" relativeHeight="251658240" behindDoc="0" locked="0" layoutInCell="1" allowOverlap="1" wp14:anchorId="38F1E617" wp14:editId="538C3334">
+            <wp:simplePos x="0" y="0"/>
+            <wp:positionH relativeFrom="margin">
+              <wp:align>left</wp:align>
+            </wp:positionH>
+            <wp:positionV relativeFrom="paragraph">
+              <wp:posOffset>86995</wp:posOffset>
+            </wp:positionV>
+            <wp:extent cx="5890703" cy="4953000"/>
+            <wp:effectExtent l="0" t="0" r="0" b="0"/>
+            <wp:wrapNone/>
+            <wp:docPr id="1" name="Imagem 1"/>
+            <wp:cNvGraphicFramePr>
+              <a:graphicFrameLocks xmlns:a="http://schemas.openxmlformats.org/drawingml/2006/main" noChangeAspect="1"/>
+            </wp:cNvGraphicFramePr>
+            <a:graphic xmlns:a="http://schemas.openxmlformats.org/drawingml/2006/main">
+              <a:graphicData uri="http://schemas.openxmlformats.org/drawingml/2006/picture">
+                <pic:pic xmlns:pic="http://schemas.openxmlformats.org/drawingml/2006/picture">
+                  <pic:nvPicPr>
+                    <pic:cNvPr id="0" name="Picture 2"/>
+                    <pic:cNvPicPr>
+                      <a:picLocks noChangeAspect="1" noChangeArrowheads="1"/>
+                    </pic:cNvPicPr>
+                  </pic:nvPicPr>
+                  <pic:blipFill>
+                    <a:blip r:embed="rId5">
+                      <a:extLst>
+                        <a:ext uri="{28A0092B-C50C-407E-A947-70E740481C1C}">
+                          <a14:useLocalDpi xmlns:a14="http://schemas.microsoft.com/office/drawing/2010/main" val="0"/>
+                        </a:ext>
+                      </a:extLst>
+                    </a:blip>
+                    <a:srcRect/>
+                    <a:stretch>
+                      <a:fillRect/>
+                    </a:stretch>
+                  </pic:blipFill>
+                  <pic:spPr bwMode="auto">
+                    <a:xfrm>
+                      <a:off x="0" y="0"/>
+                      <a:ext cx="5890703" cy="4953000"/>
+                    </a:xfrm>
+                    <a:prstGeom prst="rect">
+                      <a:avLst/>
+                    </a:prstGeom>
+                    <a:noFill/>
+                  </pic:spPr>
+                </pic:pic>
+              </a:graphicData>
+            </a:graphic>
+            <wp14:sizeRelH relativeFrom="margin">
+              <wp14:pctWidth>0</wp14:pctWidth>
+            </wp14:sizeRelH>
+            <wp14:sizeRelV relativeFrom="margin">
+              <wp14:pctHeight>0</wp14:pctHeight>
+            </wp14:sizeRelV>
+          </wp:anchor>
+        </w:drawing>
+      </w:r>
+    </w:p>
+    <w:p>
+      <w:pPr>
+        <w:spacing w:line="360" w:lineRule="auto"/>
+        <w:jc w:val="both"/>
+        <w:rPr>
+          <w:rFonts w:ascii="Arial" w:hAnsi="Arial" w:cs="Arial"/>
+          <w:b/>
+          <w:bCs/>
+        </w:rPr>
+      </w:pPr>
+    </w:p>
+    <w:p>
+      <w:pPr>
+        <w:spacing w:line="360" w:lineRule="auto"/>
+        <w:jc w:val="both"/>
+        <w:rPr>
+          <w:rFonts w:ascii="Arial" w:hAnsi="Arial" w:cs="Arial"/>
+          <w:b/>
+          <w:bCs/>
+        </w:rPr>
+      </w:pPr>
+    </w:p>
+    <w:p>
+      <w:pPr>
+        <w:spacing w:line="360" w:lineRule="auto"/>
+        <w:jc w:val="both"/>
+        <w:rPr>
+          <w:rFonts w:ascii="Arial" w:hAnsi="Arial" w:cs="Arial"/>
+          <w:b/>
+          <w:bCs/>
+        </w:rPr>
+      </w:pPr>
+    </w:p>
+    <w:p>
+      <w:pPr>
+        <w:spacing w:line="360" w:lineRule="auto"/>
+        <w:jc w:val="both"/>
+        <w:rPr>
+          <w:rFonts w:ascii="Arial" w:hAnsi="Arial" w:cs="Arial"/>
+          <w:b/>
+          <w:bCs/>
+        </w:rPr>
+      </w:pPr>
+    </w:p>
+    <w:p>
+      <w:pPr>
+        <w:spacing w:line="360" w:lineRule="auto"/>
+        <w:jc w:val="both"/>
+        <w:rPr>
+          <w:rFonts w:ascii="Arial" w:hAnsi="Arial" w:cs="Arial"/>
+          <w:b/>
+          <w:bCs/>
+        </w:rPr>
+      </w:pPr>
+    </w:p>
+    <w:p>
+      <w:pPr>
+        <w:spacing w:line="360" w:lineRule="auto"/>
+        <w:jc w:val="both"/>
+        <w:rPr>
+          <w:rFonts w:ascii="Arial" w:hAnsi="Arial" w:cs="Arial"/>
+          <w:b/>
+          <w:bCs/>
+        </w:rPr>
+      </w:pPr>
+    </w:p>
+    <w:p>
+      <w:pPr>
+        <w:spacing w:line="360" w:lineRule="auto"/>
+        <w:jc w:val="both"/>
+        <w:rPr>
+          <w:rFonts w:ascii="Arial" w:hAnsi="Arial" w:cs="Arial"/>
+          <w:b/>
+          <w:bCs/>
+        </w:rPr>
+      </w:pPr>
+    </w:p>
+    <w:p>
+      <w:pPr>
+        <w:spacing w:line="360" w:lineRule="auto"/>
+        <w:jc w:val="both"/>
+        <w:rPr>
+          <w:rFonts w:ascii="Arial" w:hAnsi="Arial" w:cs="Arial"/>
+          <w:b/>
+          <w:bCs/>
+        </w:rPr>
+      </w:pPr>
+    </w:p>
+    <w:p>
+      <w:pPr>
+        <w:spacing w:line="360" w:lineRule="auto"/>
+        <w:jc w:val="both"/>
+        <w:rPr>
+          <w:rFonts w:ascii="Arial" w:hAnsi="Arial" w:cs="Arial"/>
+          <w:b/>
+          <w:bCs/>
+        </w:rPr>
+      </w:pPr>
+    </w:p>
+    <w:p>
+      <w:pPr>
+        <w:spacing w:line="360" w:lineRule="auto"/>
+        <w:jc w:val="both"/>
+        <w:rPr>
+          <w:rFonts w:ascii="Arial" w:hAnsi="Arial" w:cs="Arial"/>
+          <w:b/>
+          <w:bCs/>
+        </w:rPr>
+      </w:pPr>
+    </w:p>
+    <w:p>
+      <w:pPr>
+        <w:spacing w:line="360" w:lineRule="auto"/>
+        <w:jc w:val="both"/>
+        <w:rPr>
+          <w:rFonts w:ascii="Arial" w:hAnsi="Arial" w:cs="Arial"/>
+          <w:b/>
+          <w:bCs/>
+        </w:rPr>
+      </w:pPr>
+    </w:p>
+    <w:p>
+      <w:pPr>
+        <w:spacing w:line="360" w:lineRule="auto"/>
+        <w:jc w:val="both"/>
+        <w:rPr>
+          <w:rFonts w:ascii="Arial" w:hAnsi="Arial" w:cs="Arial"/>
+          <w:b/>
+          <w:bCs/>
+        </w:rPr>
+      </w:pPr>
+    </w:p>
+    <w:p>
+      <w:pPr>
+        <w:spacing w:line="360" w:lineRule="auto"/>
+        <w:jc w:val="both"/>
+        <w:rPr>
+          <w:rFonts w:ascii="Arial" w:hAnsi="Arial" w:cs="Arial"/>
+          <w:b/>
+          <w:bCs/>
+        </w:rPr>
+      </w:pPr>
+    </w:p>
+    <w:p>
+      <w:pPr>
+        <w:spacing w:line="360" w:lineRule="auto"/>
+        <w:jc w:val="both"/>
+        <w:rPr>
+          <w:rFonts w:ascii="Arial" w:hAnsi="Arial" w:cs="Arial"/>
+          <w:b/>
+          <w:bCs/>
+        </w:rPr>
+      </w:pPr>
+    </w:p>
+    <w:p>
+      <w:pPr>
+        <w:spacing w:line="360" w:lineRule="auto"/>
+        <w:jc w:val="both"/>
+        <w:rPr>
+          <w:rFonts w:ascii="Arial" w:hAnsi="Arial" w:cs="Arial"/>
+          <w:b/>
+          <w:bCs/>
+        </w:rPr>
+      </w:pPr>
+    </w:p>
+    <w:p>
+      <w:pPr>
+        <w:spacing w:line="360" w:lineRule="auto"/>
+        <w:jc w:val="both"/>
+        <w:rPr>
+          <w:rFonts w:ascii="Arial" w:hAnsi="Arial" w:cs="Arial"/>
+          <w:b/>
+          <w:bCs/>
+        </w:rPr>
+      </w:pPr>
+    </w:p>
+    <w:p>
+      <w:pPr>
+        <w:spacing w:line="360" w:lineRule="auto"/>
+        <w:jc w:val="both"/>
+        <w:rPr>
+          <w:rFonts w:ascii="Arial" w:hAnsi="Arial" w:cs="Arial"/>
+          <w:b/>
+          <w:bCs/>
+        </w:rPr>
+      </w:pPr>
+    </w:p>
+    <w:p>
+      <w:pPr>
+        <w:spacing w:line="360" w:lineRule="auto"/>
+        <w:jc w:val="both"/>
+        <w:rPr>
+          <w:rFonts w:ascii="Arial" w:hAnsi="Arial" w:cs="Arial"/>
+          <w:b/>
+          <w:bCs/>
+        </w:rPr>
+      </w:pPr>
+      <w:r>
+        <w:rPr>
+          <w:rFonts w:ascii="Arial" w:hAnsi="Arial" w:cs="Arial"/>
+          <w:b/>
+          <w:bCs/>
+        </w:rPr>
+        <w:lastRenderedPageBreak/>
         <w:t>TEORIA DOS CONJUNTOS.</w:t>
       </w:r>
     </w:p>
     <w:p>
       <w:pPr>
-        <w:jc w:val="center"/>
-        <w:rPr>
-          <w:b/>
-          <w:bCs/>
-          <w:sz w:val="28"/>
-          <w:szCs w:val="28"/>
-        </w:rPr>
-      </w:pPr>
-    </w:p>
-    <w:p>
-      <w:r>
+        <w:spacing w:line="360" w:lineRule="auto"/>
+        <w:jc w:val="both"/>
+        <w:rPr>
+          <w:rFonts w:ascii="Arial" w:hAnsi="Arial" w:cs="Arial"/>
+          <w:b/>
+          <w:bCs/>
+        </w:rPr>
+      </w:pPr>
+    </w:p>
+    <w:p>
+      <w:pPr>
+        <w:spacing w:line="360" w:lineRule="auto"/>
+        <w:jc w:val="both"/>
+        <w:rPr>
+          <w:rFonts w:ascii="Arial" w:hAnsi="Arial" w:cs="Arial"/>
+        </w:rPr>
+      </w:pPr>
+      <w:r>
+        <w:rPr>
+          <w:rFonts w:ascii="Arial" w:hAnsi="Arial" w:cs="Arial"/>
+        </w:rPr>
         <w:t>A teoria dos conjuntos é um ramo da matemática que estuda a coleção de objetos, chamados de elementos.</w:t>
       </w:r>
     </w:p>
     <w:p>
-      <w:r>
+      <w:pPr>
+        <w:spacing w:line="360" w:lineRule="auto"/>
+        <w:jc w:val="both"/>
+        <w:rPr>
+          <w:rFonts w:ascii="Arial" w:hAnsi="Arial" w:cs="Arial"/>
+        </w:rPr>
+      </w:pPr>
+      <w:r>
+        <w:rPr>
+          <w:rFonts w:ascii="Arial" w:hAnsi="Arial" w:cs="Arial"/>
+        </w:rPr>
         <w:t>Dessa forma, os elementos (que podem ser qualquer coisa: números, pessoas, frutas) são indicados por letra minúscula e definidos como um dos componentes do conjunto.</w:t>
       </w:r>
     </w:p>
     <w:p>
-      <w:r>
+      <w:pPr>
+        <w:spacing w:line="360" w:lineRule="auto"/>
+        <w:jc w:val="both"/>
+        <w:rPr>
+          <w:rFonts w:ascii="Arial" w:hAnsi="Arial" w:cs="Arial"/>
+        </w:rPr>
+      </w:pPr>
+      <w:r>
+        <w:rPr>
+          <w:rFonts w:ascii="Arial" w:hAnsi="Arial" w:cs="Arial"/>
+        </w:rPr>
         <w:t>Exemplo: o elemento “a” ou a pessoa “x”.</w:t>
       </w:r>
     </w:p>
     <w:p>
-      <w:r>
-        <w:t>Enquanto os elementos do conjunto são indicados por letra minúscula, os conjuntos, são representados por letras maiúsculas e, normalmente, com chaves { }.</w:t>
-      </w:r>
-    </w:p>
-    <w:p>
-      <w:r>
+      <w:pPr>
+        <w:spacing w:line="360" w:lineRule="auto"/>
+        <w:jc w:val="both"/>
+        <w:rPr>
+          <w:rFonts w:ascii="Arial" w:hAnsi="Arial" w:cs="Arial"/>
+        </w:rPr>
+      </w:pPr>
+      <w:r>
+        <w:rPr>
+          <w:rFonts w:ascii="Arial" w:hAnsi="Arial" w:cs="Arial"/>
+        </w:rPr>
+        <w:t xml:space="preserve">Enquanto os elementos do conjunto são indicados por letra minúscula, os conjuntos, são representados por letras maiúsculas e, normalmente, com chaves </w:t>
+      </w:r>
+      <w:proofErr w:type="gramStart"/>
+      <w:r>
+        <w:rPr>
+          <w:rFonts w:ascii="Arial" w:hAnsi="Arial" w:cs="Arial"/>
+        </w:rPr>
+        <w:t>{ }</w:t>
+      </w:r>
+      <w:proofErr w:type="gramEnd"/>
+      <w:r>
+        <w:rPr>
+          <w:rFonts w:ascii="Arial" w:hAnsi="Arial" w:cs="Arial"/>
+        </w:rPr>
+        <w:t>.</w:t>
+      </w:r>
+    </w:p>
+    <w:p>
+      <w:pPr>
+        <w:spacing w:line="360" w:lineRule="auto"/>
+        <w:jc w:val="both"/>
+        <w:rPr>
+          <w:rFonts w:ascii="Arial" w:hAnsi="Arial" w:cs="Arial"/>
+        </w:rPr>
+      </w:pPr>
+      <w:r>
+        <w:rPr>
+          <w:rFonts w:ascii="Arial" w:hAnsi="Arial" w:cs="Arial"/>
+        </w:rPr>
         <w:t>Além disso, os elementos são separados por vírgula ou ponto e vírgula, por exemplo:</w:t>
       </w:r>
     </w:p>
     <w:p>
-      <w:r>
+      <w:pPr>
+        <w:spacing w:line="360" w:lineRule="auto"/>
+        <w:jc w:val="both"/>
+        <w:rPr>
+          <w:rFonts w:ascii="Arial" w:hAnsi="Arial" w:cs="Arial"/>
+        </w:rPr>
+      </w:pPr>
+      <w:r>
+        <w:rPr>
+          <w:rFonts w:ascii="Arial" w:hAnsi="Arial" w:cs="Arial"/>
+        </w:rPr>
         <w:t>A = {a, e, i, o, u}</w:t>
       </w:r>
     </w:p>
     <w:p>
       <w:pPr>
-        <w:rPr>
-          <w:b/>
-          <w:bCs/>
-          <w:sz w:val="28"/>
-          <w:szCs w:val="28"/>
-        </w:rPr>
-      </w:pPr>
-      <w:r>
-        <w:rPr>
-          <w:b/>
-          <w:bCs/>
-          <w:sz w:val="28"/>
-          <w:szCs w:val="28"/>
+        <w:spacing w:line="360" w:lineRule="auto"/>
+        <w:jc w:val="both"/>
+        <w:rPr>
+          <w:rFonts w:ascii="Arial" w:hAnsi="Arial" w:cs="Arial"/>
+          <w:b/>
+          <w:bCs/>
+        </w:rPr>
+      </w:pPr>
+      <w:r>
+        <w:rPr>
+          <w:rFonts w:ascii="Arial" w:hAnsi="Arial" w:cs="Arial"/>
+          <w:b/>
+          <w:bCs/>
         </w:rPr>
         <w:t>Representação dos conjuntos</w:t>
       </w:r>
     </w:p>
     <w:p>
-      <w:r>
+      <w:pPr>
+        <w:spacing w:line="360" w:lineRule="auto"/>
+        <w:jc w:val="both"/>
+        <w:rPr>
+          <w:rFonts w:ascii="Arial" w:hAnsi="Arial" w:cs="Arial"/>
+        </w:rPr>
+      </w:pPr>
+      <w:r>
+        <w:rPr>
+          <w:rFonts w:ascii="Arial" w:hAnsi="Arial" w:cs="Arial"/>
+        </w:rPr>
         <w:t>Um conjunto pode ser representado de algumas maneiras. Cada uma delas têm vantagens e desvantagens, a depender do problema ou da situação em sejam usados.</w:t>
       </w:r>
     </w:p>
     <w:p>
       <w:pPr>
-        <w:rPr>
-          <w:sz w:val="28"/>
-          <w:szCs w:val="28"/>
-        </w:rPr>
-      </w:pPr>
-    </w:p>
-    <w:p>
-      <w:pPr>
-        <w:rPr>
-          <w:b/>
-          <w:bCs/>
-          <w:sz w:val="28"/>
-          <w:szCs w:val="28"/>
-        </w:rPr>
-      </w:pPr>
-      <w:r>
-        <w:rPr>
-          <w:b/>
-          <w:bCs/>
-          <w:sz w:val="28"/>
-          <w:szCs w:val="28"/>
-        </w:rPr>
-        <w:t>Diagrama de Euler-Venn</w:t>
-      </w:r>
-    </w:p>
-    <w:p>
-      <w:r>
-        <w:t>No modelo de Diagrama de Euler-Venn (Diagrama de Venn), os conjuntos são representados graficamente. Imagens como círculos, elipses e retângulos formam uma área que “guarda” seus elementos.</w:t>
-      </w:r>
-    </w:p>
-    <w:p>
-      <w:r>
+        <w:spacing w:line="360" w:lineRule="auto"/>
+        <w:jc w:val="both"/>
+        <w:rPr>
+          <w:rFonts w:ascii="Arial" w:hAnsi="Arial" w:cs="Arial"/>
+        </w:rPr>
+      </w:pPr>
+    </w:p>
+    <w:p>
+      <w:pPr>
+        <w:spacing w:line="360" w:lineRule="auto"/>
+        <w:jc w:val="both"/>
+        <w:rPr>
+          <w:rFonts w:ascii="Arial" w:hAnsi="Arial" w:cs="Arial"/>
+          <w:b/>
+          <w:bCs/>
+        </w:rPr>
+      </w:pPr>
+      <w:r>
+        <w:rPr>
+          <w:rFonts w:ascii="Arial" w:hAnsi="Arial" w:cs="Arial"/>
+          <w:b/>
+          <w:bCs/>
+        </w:rPr>
+        <w:t>Diagrama de Euler-</w:t>
+      </w:r>
+      <w:proofErr w:type="spellStart"/>
+      <w:r>
+        <w:rPr>
+          <w:rFonts w:ascii="Arial" w:hAnsi="Arial" w:cs="Arial"/>
+          <w:b/>
+          <w:bCs/>
+        </w:rPr>
+        <w:t>Venn</w:t>
+      </w:r>
+      <w:proofErr w:type="spellEnd"/>
+    </w:p>
+    <w:p>
+      <w:pPr>
+        <w:spacing w:line="360" w:lineRule="auto"/>
+        <w:jc w:val="both"/>
+        <w:rPr>
+          <w:rFonts w:ascii="Arial" w:hAnsi="Arial" w:cs="Arial"/>
+        </w:rPr>
+      </w:pPr>
+      <w:r>
+        <w:rPr>
+          <w:rFonts w:ascii="Arial" w:hAnsi="Arial" w:cs="Arial"/>
+        </w:rPr>
+        <w:t>No modelo de Diagrama de Euler-</w:t>
+      </w:r>
+      <w:proofErr w:type="spellStart"/>
+      <w:r>
+        <w:rPr>
+          <w:rFonts w:ascii="Arial" w:hAnsi="Arial" w:cs="Arial"/>
+        </w:rPr>
+        <w:t>Venn</w:t>
+      </w:r>
+      <w:proofErr w:type="spellEnd"/>
+      <w:r>
+        <w:rPr>
+          <w:rFonts w:ascii="Arial" w:hAnsi="Arial" w:cs="Arial"/>
+        </w:rPr>
+        <w:t xml:space="preserve"> (Diagrama de </w:t>
+      </w:r>
+      <w:proofErr w:type="spellStart"/>
+      <w:r>
+        <w:rPr>
+          <w:rFonts w:ascii="Arial" w:hAnsi="Arial" w:cs="Arial"/>
+        </w:rPr>
+        <w:t>Venn</w:t>
+      </w:r>
+      <w:proofErr w:type="spellEnd"/>
+      <w:r>
+        <w:rPr>
+          <w:rFonts w:ascii="Arial" w:hAnsi="Arial" w:cs="Arial"/>
+        </w:rPr>
+        <w:t>), os conjuntos são representados graficamente. Imagens como círculos, elipses e retângulos formam uma área que “guarda” seus elementos.</w:t>
+      </w:r>
+    </w:p>
+    <w:p>
+      <w:pPr>
+        <w:spacing w:line="360" w:lineRule="auto"/>
+        <w:jc w:val="both"/>
+        <w:rPr>
+          <w:rFonts w:ascii="Arial" w:hAnsi="Arial" w:cs="Arial"/>
+        </w:rPr>
+      </w:pPr>
+      <w:r>
+        <w:rPr>
+          <w:rFonts w:ascii="Arial" w:hAnsi="Arial" w:cs="Arial"/>
+        </w:rPr>
         <w:t>Esta figura plana fechada é chamada de diagrama.</w:t>
       </w:r>
     </w:p>
     <w:p>
-      <w:r>
-        <w:t>Os diagramas de Venn são úteis para representar conjuntos disjuntos (nenhum elemento em comum), assim como, conjuntos com elementos que se repetem.</w:t>
-      </w:r>
-    </w:p>
-    <w:p>
-      <w:pPr>
-        <w:rPr>
-          <w:sz w:val="28"/>
-          <w:szCs w:val="28"/>
-        </w:rPr>
-      </w:pPr>
-      <w:r>
-        <w:rPr>
-          <w:sz w:val="28"/>
-          <w:szCs w:val="28"/>
+      <w:pPr>
+        <w:spacing w:line="360" w:lineRule="auto"/>
+        <w:jc w:val="both"/>
+        <w:rPr>
+          <w:rFonts w:ascii="Arial" w:hAnsi="Arial" w:cs="Arial"/>
+        </w:rPr>
+      </w:pPr>
+      <w:r>
+        <w:rPr>
+          <w:rFonts w:ascii="Arial" w:hAnsi="Arial" w:cs="Arial"/>
+        </w:rPr>
+        <w:t xml:space="preserve">Os diagramas de </w:t>
+      </w:r>
+      <w:proofErr w:type="spellStart"/>
+      <w:r>
+        <w:rPr>
+          <w:rFonts w:ascii="Arial" w:hAnsi="Arial" w:cs="Arial"/>
+        </w:rPr>
+        <w:t>Venn</w:t>
+      </w:r>
+      <w:proofErr w:type="spellEnd"/>
+      <w:r>
+        <w:rPr>
+          <w:rFonts w:ascii="Arial" w:hAnsi="Arial" w:cs="Arial"/>
+        </w:rPr>
+        <w:t xml:space="preserve"> são úteis para representar conjuntos disjuntos (nenhum elemento em comum), assim como, conjuntos com elementos que se repetem.</w:t>
+      </w:r>
+    </w:p>
+    <w:p>
+      <w:pPr>
+        <w:spacing w:line="360" w:lineRule="auto"/>
+        <w:jc w:val="both"/>
+        <w:rPr>
+          <w:rFonts w:ascii="Arial" w:hAnsi="Arial" w:cs="Arial"/>
+        </w:rPr>
+      </w:pPr>
+      <w:r>
+        <w:rPr>
+          <w:rFonts w:ascii="Arial" w:hAnsi="Arial" w:cs="Arial"/>
+          <w:noProof/>
         </w:rPr>
         <w:lastRenderedPageBreak/>
         <w:drawing>
@@ -198,7 +697,7 @@
                     </pic:cNvPicPr>
                   </pic:nvPicPr>
                   <pic:blipFill>
-                    <a:blip r:embed="rId5">
+                    <a:blip r:embed="rId6">
                       <a:extLst>
                         <a:ext uri="{28A0092B-C50C-407E-A947-70E740481C1C}">
                           <a14:useLocalDpi xmlns:a14="http://schemas.microsoft.com/office/drawing/2010/main" val="0"/>
@@ -232,136 +731,213 @@
     </w:p>
     <w:p>
       <w:pPr>
-        <w:rPr>
-          <w:sz w:val="28"/>
-          <w:szCs w:val="28"/>
-        </w:rPr>
-      </w:pPr>
-    </w:p>
-    <w:p>
-      <w:pPr>
-        <w:rPr>
-          <w:b/>
-          <w:bCs/>
-          <w:sz w:val="28"/>
-          <w:szCs w:val="28"/>
-        </w:rPr>
-      </w:pPr>
-      <w:r>
-        <w:rPr>
-          <w:b/>
-          <w:bCs/>
-          <w:sz w:val="28"/>
-          <w:szCs w:val="28"/>
+        <w:spacing w:line="360" w:lineRule="auto"/>
+        <w:jc w:val="both"/>
+        <w:rPr>
+          <w:rFonts w:ascii="Arial" w:hAnsi="Arial" w:cs="Arial"/>
+        </w:rPr>
+      </w:pPr>
+    </w:p>
+    <w:p>
+      <w:pPr>
+        <w:spacing w:line="360" w:lineRule="auto"/>
+        <w:jc w:val="both"/>
+        <w:rPr>
+          <w:rFonts w:ascii="Arial" w:hAnsi="Arial" w:cs="Arial"/>
+          <w:b/>
+          <w:bCs/>
+        </w:rPr>
+      </w:pPr>
+      <w:r>
+        <w:rPr>
+          <w:rFonts w:ascii="Arial" w:hAnsi="Arial" w:cs="Arial"/>
+          <w:b/>
+          <w:bCs/>
         </w:rPr>
         <w:t>Representação de conjuntos na forma tabular</w:t>
       </w:r>
     </w:p>
     <w:p>
-      <w:r>
-        <w:t>A forma tabular utiliza os símbolos de chaves { } para representar conjuntos. Seus elementos devem estar separados por vírgulas.</w:t>
-      </w:r>
-    </w:p>
-    <w:p>
-      <w:r>
-        <w:rPr>
-          <w:b/>
-          <w:bCs/>
-          <w:sz w:val="28"/>
-          <w:szCs w:val="28"/>
+      <w:pPr>
+        <w:spacing w:line="360" w:lineRule="auto"/>
+        <w:jc w:val="both"/>
+        <w:rPr>
+          <w:rFonts w:ascii="Arial" w:hAnsi="Arial" w:cs="Arial"/>
+        </w:rPr>
+      </w:pPr>
+      <w:r>
+        <w:rPr>
+          <w:rFonts w:ascii="Arial" w:hAnsi="Arial" w:cs="Arial"/>
+        </w:rPr>
+        <w:t xml:space="preserve">A forma tabular utiliza os símbolos de chaves </w:t>
+      </w:r>
+      <w:proofErr w:type="gramStart"/>
+      <w:r>
+        <w:rPr>
+          <w:rFonts w:ascii="Arial" w:hAnsi="Arial" w:cs="Arial"/>
+        </w:rPr>
+        <w:t>{ }</w:t>
+      </w:r>
+      <w:proofErr w:type="gramEnd"/>
+      <w:r>
+        <w:rPr>
+          <w:rFonts w:ascii="Arial" w:hAnsi="Arial" w:cs="Arial"/>
+        </w:rPr>
+        <w:t xml:space="preserve"> para representar conjuntos. Seus elementos devem estar separados por vírgulas.</w:t>
+      </w:r>
+    </w:p>
+    <w:p>
+      <w:pPr>
+        <w:spacing w:line="360" w:lineRule="auto"/>
+        <w:jc w:val="both"/>
+        <w:rPr>
+          <w:rFonts w:ascii="Arial" w:hAnsi="Arial" w:cs="Arial"/>
+        </w:rPr>
+      </w:pPr>
+      <w:r>
+        <w:rPr>
+          <w:rFonts w:ascii="Arial" w:hAnsi="Arial" w:cs="Arial"/>
+          <w:b/>
+          <w:bCs/>
         </w:rPr>
         <w:t>Exemplos</w:t>
       </w:r>
       <w:r>
         <w:rPr>
-          <w:b/>
-          <w:bCs/>
-          <w:sz w:val="28"/>
-          <w:szCs w:val="28"/>
+          <w:rFonts w:ascii="Arial" w:hAnsi="Arial" w:cs="Arial"/>
+          <w:b/>
+          <w:bCs/>
         </w:rPr>
         <w:br/>
       </w:r>
       <w:r>
+        <w:rPr>
+          <w:rFonts w:ascii="Arial" w:hAnsi="Arial" w:cs="Arial"/>
+        </w:rPr>
         <w:t>A = {1, 3, 9, 12, 17}</w:t>
       </w:r>
     </w:p>
     <w:p>
-      <w:r>
+      <w:pPr>
+        <w:spacing w:line="360" w:lineRule="auto"/>
+        <w:jc w:val="both"/>
+        <w:rPr>
+          <w:rFonts w:ascii="Arial" w:hAnsi="Arial" w:cs="Arial"/>
+        </w:rPr>
+      </w:pPr>
+      <w:r>
+        <w:rPr>
+          <w:rFonts w:ascii="Arial" w:hAnsi="Arial" w:cs="Arial"/>
+        </w:rPr>
         <w:t>B = {João, Luíza, Fernando, Lívia}</w:t>
       </w:r>
     </w:p>
     <w:p>
       <w:pPr>
-        <w:rPr>
-          <w:b/>
-          <w:bCs/>
-          <w:sz w:val="28"/>
-          <w:szCs w:val="28"/>
-        </w:rPr>
-      </w:pPr>
-    </w:p>
-    <w:p>
-      <w:pPr>
-        <w:rPr>
-          <w:b/>
-          <w:bCs/>
-          <w:sz w:val="28"/>
-          <w:szCs w:val="28"/>
-        </w:rPr>
-      </w:pPr>
-    </w:p>
-    <w:p>
-      <w:pPr>
-        <w:rPr>
-          <w:b/>
-          <w:bCs/>
-          <w:sz w:val="28"/>
-          <w:szCs w:val="28"/>
-        </w:rPr>
-      </w:pPr>
-      <w:r>
-        <w:rPr>
-          <w:b/>
-          <w:bCs/>
-          <w:sz w:val="28"/>
-          <w:szCs w:val="28"/>
+        <w:spacing w:line="360" w:lineRule="auto"/>
+        <w:jc w:val="both"/>
+        <w:rPr>
+          <w:rFonts w:ascii="Arial" w:hAnsi="Arial" w:cs="Arial"/>
+          <w:b/>
+          <w:bCs/>
+        </w:rPr>
+      </w:pPr>
+    </w:p>
+    <w:p>
+      <w:pPr>
+        <w:spacing w:line="360" w:lineRule="auto"/>
+        <w:jc w:val="both"/>
+        <w:rPr>
+          <w:rFonts w:ascii="Arial" w:hAnsi="Arial" w:cs="Arial"/>
+          <w:b/>
+          <w:bCs/>
+        </w:rPr>
+      </w:pPr>
+    </w:p>
+    <w:p>
+      <w:pPr>
+        <w:spacing w:line="360" w:lineRule="auto"/>
+        <w:jc w:val="both"/>
+        <w:rPr>
+          <w:rFonts w:ascii="Arial" w:hAnsi="Arial" w:cs="Arial"/>
+          <w:b/>
+          <w:bCs/>
+        </w:rPr>
+      </w:pPr>
+      <w:r>
+        <w:rPr>
+          <w:rFonts w:ascii="Arial" w:hAnsi="Arial" w:cs="Arial"/>
+          <w:b/>
+          <w:bCs/>
         </w:rPr>
         <w:t>Representação de conjuntos por uma propriedade</w:t>
       </w:r>
     </w:p>
     <w:p>
-      <w:r>
+      <w:pPr>
+        <w:spacing w:line="360" w:lineRule="auto"/>
+        <w:jc w:val="both"/>
+        <w:rPr>
+          <w:rFonts w:ascii="Arial" w:hAnsi="Arial" w:cs="Arial"/>
+        </w:rPr>
+      </w:pPr>
+      <w:r>
+        <w:rPr>
+          <w:rFonts w:ascii="Arial" w:hAnsi="Arial" w:cs="Arial"/>
+        </w:rPr>
         <w:t>Um conjunto pode ser representado por uma regra que define uma característica comum em seus elementos.</w:t>
       </w:r>
     </w:p>
     <w:p>
-      <w:r>
-        <w:rPr>
-          <w:b/>
-          <w:bCs/>
-          <w:sz w:val="28"/>
-          <w:szCs w:val="28"/>
+      <w:pPr>
+        <w:spacing w:line="360" w:lineRule="auto"/>
+        <w:jc w:val="both"/>
+        <w:rPr>
+          <w:rFonts w:ascii="Arial" w:hAnsi="Arial" w:cs="Arial"/>
+        </w:rPr>
+      </w:pPr>
+      <w:r>
+        <w:rPr>
+          <w:rFonts w:ascii="Arial" w:hAnsi="Arial" w:cs="Arial"/>
+          <w:b/>
+          <w:bCs/>
         </w:rPr>
         <w:t>Exemplos</w:t>
       </w:r>
       <w:r>
         <w:rPr>
-          <w:b/>
-          <w:bCs/>
-          <w:sz w:val="28"/>
-          <w:szCs w:val="28"/>
+          <w:rFonts w:ascii="Arial" w:hAnsi="Arial" w:cs="Arial"/>
+          <w:b/>
+          <w:bCs/>
         </w:rPr>
         <w:br/>
       </w:r>
       <w:r>
+        <w:rPr>
+          <w:rFonts w:ascii="Arial" w:hAnsi="Arial" w:cs="Arial"/>
+        </w:rPr>
         <w:t>A = {x / x é uma vogal} lemos: “O conjunto A é formado pelos elementos x, tal que x é uma vogal”.</w:t>
       </w:r>
     </w:p>
     <w:p>
-      <w:r>
+      <w:pPr>
+        <w:spacing w:line="360" w:lineRule="auto"/>
+        <w:jc w:val="both"/>
+        <w:rPr>
+          <w:rFonts w:ascii="Arial" w:hAnsi="Arial" w:cs="Arial"/>
+        </w:rPr>
+      </w:pPr>
+      <w:r>
+        <w:rPr>
+          <w:rFonts w:ascii="Arial" w:hAnsi="Arial" w:cs="Arial"/>
+        </w:rPr>
         <w:t>B = {x </w:t>
       </w:r>
       <w:r>
+        <w:rPr>
+          <w:rFonts w:ascii="Arial" w:hAnsi="Arial" w:cs="Arial"/>
+          <w:noProof/>
+        </w:rPr>
         <w:drawing>
           <wp:inline distT="0" distB="0" distL="0" distR="0" wp14:anchorId="169992E7" wp14:editId="7E69A714">
             <wp:extent cx="314325" cy="123825"/>
@@ -380,7 +956,7 @@
                     </pic:cNvPicPr>
                   </pic:nvPicPr>
                   <pic:blipFill>
-                    <a:blip r:embed="rId6">
+                    <a:blip r:embed="rId7">
                       <a:extLst>
                         <a:ext uri="{28A0092B-C50C-407E-A947-70E740481C1C}">
                           <a14:useLocalDpi xmlns:a14="http://schemas.microsoft.com/office/drawing/2010/main" val="0"/>
@@ -412,63 +988,93 @@
         </w:drawing>
       </w:r>
       <w:r>
+        <w:rPr>
+          <w:rFonts w:ascii="Arial" w:hAnsi="Arial" w:cs="Arial"/>
+        </w:rPr>
         <w:t> / x é múltiplo de 3} lemos: “O conjunto B é formado pelos elementos x, tal que x pertença aos números naturais e seja um múltiplo de 3.”</w:t>
       </w:r>
     </w:p>
     <w:p>
       <w:pPr>
-        <w:rPr>
-          <w:sz w:val="28"/>
-          <w:szCs w:val="28"/>
-        </w:rPr>
-      </w:pPr>
-    </w:p>
-    <w:p>
-      <w:pPr>
-        <w:rPr>
-          <w:sz w:val="28"/>
-          <w:szCs w:val="28"/>
-        </w:rPr>
-      </w:pPr>
-    </w:p>
-    <w:p>
-      <w:pPr>
-        <w:rPr>
-          <w:sz w:val="28"/>
-          <w:szCs w:val="28"/>
-        </w:rPr>
-      </w:pPr>
-    </w:p>
-    <w:p>
-      <w:pPr>
-        <w:rPr>
-          <w:b/>
-          <w:bCs/>
-          <w:sz w:val="28"/>
-          <w:szCs w:val="28"/>
-        </w:rPr>
-      </w:pPr>
-      <w:r>
-        <w:rPr>
-          <w:b/>
-          <w:bCs/>
-          <w:sz w:val="28"/>
-          <w:szCs w:val="28"/>
-        </w:rPr>
+        <w:spacing w:line="360" w:lineRule="auto"/>
+        <w:jc w:val="both"/>
+        <w:rPr>
+          <w:rFonts w:ascii="Arial" w:hAnsi="Arial" w:cs="Arial"/>
+        </w:rPr>
+      </w:pPr>
+    </w:p>
+    <w:p>
+      <w:pPr>
+        <w:spacing w:line="360" w:lineRule="auto"/>
+        <w:jc w:val="both"/>
+        <w:rPr>
+          <w:rFonts w:ascii="Arial" w:hAnsi="Arial" w:cs="Arial"/>
+        </w:rPr>
+      </w:pPr>
+    </w:p>
+    <w:p>
+      <w:pPr>
+        <w:spacing w:line="360" w:lineRule="auto"/>
+        <w:jc w:val="both"/>
+        <w:rPr>
+          <w:rFonts w:ascii="Arial" w:hAnsi="Arial" w:cs="Arial"/>
+        </w:rPr>
+      </w:pPr>
+    </w:p>
+    <w:p>
+      <w:pPr>
+        <w:spacing w:line="360" w:lineRule="auto"/>
+        <w:jc w:val="both"/>
+        <w:rPr>
+          <w:rFonts w:ascii="Arial" w:hAnsi="Arial" w:cs="Arial"/>
+          <w:b/>
+          <w:bCs/>
+        </w:rPr>
+      </w:pPr>
+      <w:r>
+        <w:rPr>
+          <w:rFonts w:ascii="Arial" w:hAnsi="Arial" w:cs="Arial"/>
+          <w:b/>
+          <w:bCs/>
+        </w:rPr>
+        <w:lastRenderedPageBreak/>
         <w:t>Relação de Pertinência</w:t>
       </w:r>
     </w:p>
     <w:p>
-      <w:r>
-        <w:lastRenderedPageBreak/>
+      <w:pPr>
+        <w:spacing w:line="360" w:lineRule="auto"/>
+        <w:jc w:val="both"/>
+        <w:rPr>
+          <w:rFonts w:ascii="Arial" w:hAnsi="Arial" w:cs="Arial"/>
+        </w:rPr>
+      </w:pPr>
+      <w:r>
+        <w:rPr>
+          <w:rFonts w:ascii="Arial" w:hAnsi="Arial" w:cs="Arial"/>
+        </w:rPr>
         <w:t>A relação de pertinência é um conceito muito importante na "Teoria dos Conjuntos".</w:t>
       </w:r>
     </w:p>
     <w:p>
-      <w:r>
+      <w:pPr>
+        <w:spacing w:line="360" w:lineRule="auto"/>
+        <w:jc w:val="both"/>
+        <w:rPr>
+          <w:rFonts w:ascii="Arial" w:hAnsi="Arial" w:cs="Arial"/>
+        </w:rPr>
+      </w:pPr>
+      <w:r>
+        <w:rPr>
+          <w:rFonts w:ascii="Arial" w:hAnsi="Arial" w:cs="Arial"/>
+        </w:rPr>
         <w:t>Ela indica se o elemento pertence (</w:t>
       </w:r>
       <w:r>
+        <w:rPr>
+          <w:rFonts w:ascii="Arial" w:hAnsi="Arial" w:cs="Arial"/>
+          <w:noProof/>
+        </w:rPr>
         <w:drawing>
           <wp:inline distT="0" distB="0" distL="0" distR="0" wp14:anchorId="5077524B" wp14:editId="6653DE32">
             <wp:extent cx="152400" cy="114300"/>
@@ -487,7 +1093,7 @@
                     </pic:cNvPicPr>
                   </pic:nvPicPr>
                   <pic:blipFill>
-                    <a:blip r:embed="rId7">
+                    <a:blip r:embed="rId8">
                       <a:extLst>
                         <a:ext uri="{28A0092B-C50C-407E-A947-70E740481C1C}">
                           <a14:useLocalDpi xmlns:a14="http://schemas.microsoft.com/office/drawing/2010/main" val="0"/>
@@ -519,9 +1125,16 @@
         </w:drawing>
       </w:r>
       <w:r>
+        <w:rPr>
+          <w:rFonts w:ascii="Arial" w:hAnsi="Arial" w:cs="Arial"/>
+        </w:rPr>
         <w:t>) ou não pertence (</w:t>
       </w:r>
       <w:r>
+        <w:rPr>
+          <w:rFonts w:ascii="Arial" w:hAnsi="Arial" w:cs="Arial"/>
+          <w:noProof/>
+        </w:rPr>
         <w:drawing>
           <wp:inline distT="0" distB="0" distL="0" distR="0" wp14:anchorId="0C9CDA7F" wp14:editId="3FEDC939">
             <wp:extent cx="152400" cy="142875"/>
@@ -540,7 +1153,7 @@
                     </pic:cNvPicPr>
                   </pic:nvPicPr>
                   <pic:blipFill>
-                    <a:blip r:embed="rId8">
+                    <a:blip r:embed="rId9">
                       <a:extLst>
                         <a:ext uri="{28A0092B-C50C-407E-A947-70E740481C1C}">
                           <a14:useLocalDpi xmlns:a14="http://schemas.microsoft.com/office/drawing/2010/main" val="0"/>
@@ -572,21 +1185,77 @@
         </w:drawing>
       </w:r>
       <w:r>
+        <w:rPr>
+          <w:rFonts w:ascii="Arial" w:hAnsi="Arial" w:cs="Arial"/>
+        </w:rPr>
         <w:t>) ao determinado conjunto, por exemplo:</w:t>
       </w:r>
     </w:p>
     <w:p>
-      <w:r>
-        <w:t>D = {w,x,y,z}</w:t>
-      </w:r>
-    </w:p>
-    <w:p>
-      <w:r>
+      <w:pPr>
+        <w:spacing w:line="360" w:lineRule="auto"/>
+        <w:jc w:val="both"/>
+        <w:rPr>
+          <w:rFonts w:ascii="Arial" w:hAnsi="Arial" w:cs="Arial"/>
+        </w:rPr>
+      </w:pPr>
+      <w:r>
+        <w:rPr>
+          <w:rFonts w:ascii="Arial" w:hAnsi="Arial" w:cs="Arial"/>
+        </w:rPr>
+        <w:t>D = {</w:t>
+      </w:r>
+      <w:proofErr w:type="spellStart"/>
+      <w:proofErr w:type="gramStart"/>
+      <w:r>
+        <w:rPr>
+          <w:rFonts w:ascii="Arial" w:hAnsi="Arial" w:cs="Arial"/>
+        </w:rPr>
+        <w:t>w,x</w:t>
+      </w:r>
+      <w:proofErr w:type="gramEnd"/>
+      <w:r>
+        <w:rPr>
+          <w:rFonts w:ascii="Arial" w:hAnsi="Arial" w:cs="Arial"/>
+        </w:rPr>
+        <w:t>,y,z</w:t>
+      </w:r>
+      <w:proofErr w:type="spellEnd"/>
+      <w:r>
+        <w:rPr>
+          <w:rFonts w:ascii="Arial" w:hAnsi="Arial" w:cs="Arial"/>
+        </w:rPr>
+        <w:t>}</w:t>
+      </w:r>
+    </w:p>
+    <w:p>
+      <w:pPr>
+        <w:spacing w:line="360" w:lineRule="auto"/>
+        <w:jc w:val="both"/>
+        <w:rPr>
+          <w:rFonts w:ascii="Arial" w:hAnsi="Arial" w:cs="Arial"/>
+        </w:rPr>
+      </w:pPr>
+      <w:r>
+        <w:rPr>
+          <w:rFonts w:ascii="Arial" w:hAnsi="Arial" w:cs="Arial"/>
+        </w:rPr>
         <w:t>Logo,</w:t>
       </w:r>
     </w:p>
     <w:p>
-      <w:r>
+      <w:pPr>
+        <w:spacing w:line="360" w:lineRule="auto"/>
+        <w:jc w:val="both"/>
+        <w:rPr>
+          <w:rFonts w:ascii="Arial" w:hAnsi="Arial" w:cs="Arial"/>
+        </w:rPr>
+      </w:pPr>
+      <w:r>
+        <w:rPr>
+          <w:rFonts w:ascii="Arial" w:hAnsi="Arial" w:cs="Arial"/>
+          <w:noProof/>
+        </w:rPr>
         <w:drawing>
           <wp:inline distT="0" distB="0" distL="0" distR="0" wp14:anchorId="7876E60B" wp14:editId="684A0F16">
             <wp:extent cx="504825" cy="123825"/>
@@ -605,7 +1274,7 @@
                     </pic:cNvPicPr>
                   </pic:nvPicPr>
                   <pic:blipFill>
-                    <a:blip r:embed="rId9">
+                    <a:blip r:embed="rId10">
                       <a:extLst>
                         <a:ext uri="{28A0092B-C50C-407E-A947-70E740481C1C}">
                           <a14:useLocalDpi xmlns:a14="http://schemas.microsoft.com/office/drawing/2010/main" val="0"/>
@@ -637,12 +1306,22 @@
         </w:drawing>
       </w:r>
       <w:r>
+        <w:rPr>
+          <w:rFonts w:ascii="Arial" w:hAnsi="Arial" w:cs="Arial"/>
+        </w:rPr>
         <w:t>(w pertence ao conjunto D)</w:t>
       </w:r>
       <w:r>
+        <w:rPr>
+          <w:rFonts w:ascii="Arial" w:hAnsi="Arial" w:cs="Arial"/>
+        </w:rPr>
         <w:br/>
       </w:r>
       <w:r>
+        <w:rPr>
+          <w:rFonts w:ascii="Arial" w:hAnsi="Arial" w:cs="Arial"/>
+          <w:noProof/>
+        </w:rPr>
         <w:drawing>
           <wp:inline distT="0" distB="0" distL="0" distR="0" wp14:anchorId="04641EC6" wp14:editId="51613983">
             <wp:extent cx="361950" cy="152400"/>
@@ -661,7 +1340,7 @@
                     </pic:cNvPicPr>
                   </pic:nvPicPr>
                   <pic:blipFill>
-                    <a:blip r:embed="rId10">
+                    <a:blip r:embed="rId11">
                       <a:extLst>
                         <a:ext uri="{28A0092B-C50C-407E-A947-70E740481C1C}">
                           <a14:useLocalDpi xmlns:a14="http://schemas.microsoft.com/office/drawing/2010/main" val="0"/>
@@ -693,189 +1372,307 @@
         </w:drawing>
       </w:r>
       <w:r>
+        <w:rPr>
+          <w:rFonts w:ascii="Arial" w:hAnsi="Arial" w:cs="Arial"/>
+        </w:rPr>
         <w:t> (j não pertence ao conjunto D)</w:t>
       </w:r>
     </w:p>
     <w:p>
-      <w:r>
+      <w:pPr>
+        <w:spacing w:line="360" w:lineRule="auto"/>
+        <w:jc w:val="both"/>
+        <w:rPr>
+          <w:rFonts w:ascii="Arial" w:hAnsi="Arial" w:cs="Arial"/>
+        </w:rPr>
+      </w:pPr>
+      <w:r>
+        <w:rPr>
+          <w:rFonts w:ascii="Arial" w:hAnsi="Arial" w:cs="Arial"/>
+        </w:rPr>
         <w:t>Isso significa que a pertinência é uma relação entre elementos e conjuntos.</w:t>
       </w:r>
     </w:p>
     <w:p>
       <w:pPr>
-        <w:rPr>
-          <w:b/>
-          <w:bCs/>
-          <w:sz w:val="28"/>
-          <w:szCs w:val="28"/>
-        </w:rPr>
-      </w:pPr>
-    </w:p>
-    <w:p>
-      <w:pPr>
-        <w:rPr>
-          <w:b/>
-          <w:bCs/>
-          <w:sz w:val="28"/>
-          <w:szCs w:val="28"/>
-        </w:rPr>
-      </w:pPr>
-    </w:p>
-    <w:p>
-      <w:pPr>
-        <w:rPr>
-          <w:b/>
-          <w:bCs/>
-          <w:sz w:val="28"/>
-          <w:szCs w:val="28"/>
-        </w:rPr>
-      </w:pPr>
-      <w:r>
-        <w:rPr>
-          <w:b/>
-          <w:bCs/>
-          <w:sz w:val="28"/>
-          <w:szCs w:val="28"/>
+        <w:spacing w:line="360" w:lineRule="auto"/>
+        <w:jc w:val="both"/>
+        <w:rPr>
+          <w:rFonts w:ascii="Arial" w:hAnsi="Arial" w:cs="Arial"/>
+          <w:b/>
+          <w:bCs/>
+        </w:rPr>
+      </w:pPr>
+    </w:p>
+    <w:p>
+      <w:pPr>
+        <w:spacing w:line="360" w:lineRule="auto"/>
+        <w:jc w:val="both"/>
+        <w:rPr>
+          <w:rFonts w:ascii="Arial" w:hAnsi="Arial" w:cs="Arial"/>
+          <w:b/>
+          <w:bCs/>
+        </w:rPr>
+      </w:pPr>
+    </w:p>
+    <w:p>
+      <w:pPr>
+        <w:spacing w:line="360" w:lineRule="auto"/>
+        <w:jc w:val="both"/>
+        <w:rPr>
+          <w:rFonts w:ascii="Arial" w:hAnsi="Arial" w:cs="Arial"/>
+          <w:b/>
+          <w:bCs/>
+        </w:rPr>
+      </w:pPr>
+      <w:r>
+        <w:rPr>
+          <w:rFonts w:ascii="Arial" w:hAnsi="Arial" w:cs="Arial"/>
+          <w:b/>
+          <w:bCs/>
         </w:rPr>
         <w:t>Relação de Inclusão</w:t>
       </w:r>
     </w:p>
     <w:p>
-      <w:r>
-        <w:t>A relação de inclusão aponta se tal conjunto está contido (C), não está contido (</w:t>
-      </w:r>
-      <w:r>
-        <w:rPr>
-          <w:rFonts w:ascii="Calibri" w:hAnsi="Calibri" w:cs="Calibri"/>
-        </w:rPr>
-        <w:t>Ȼ</w:t>
-      </w:r>
-      <w:r>
-        <w:t>) ou se um conjunto contém (Ɔ), algum subconjunto.</w:t>
-      </w:r>
-    </w:p>
-    <w:p>
-      <w:pPr>
-        <w:rPr>
-          <w:b/>
-          <w:bCs/>
-          <w:sz w:val="28"/>
-          <w:szCs w:val="28"/>
-        </w:rPr>
-      </w:pPr>
-      <w:r>
-        <w:rPr>
-          <w:b/>
-          <w:bCs/>
-          <w:sz w:val="28"/>
-          <w:szCs w:val="28"/>
+      <w:pPr>
+        <w:spacing w:line="360" w:lineRule="auto"/>
+        <w:jc w:val="both"/>
+        <w:rPr>
+          <w:rFonts w:ascii="Arial" w:hAnsi="Arial" w:cs="Arial"/>
+        </w:rPr>
+      </w:pPr>
+      <w:r>
+        <w:rPr>
+          <w:rFonts w:ascii="Arial" w:hAnsi="Arial" w:cs="Arial"/>
+        </w:rPr>
+        <w:t>A relação de inclusão aponta se tal conjunto está contido (C), não está contido (Ȼ) ou se um conjunto contém (Ɔ), algum subconjunto.</w:t>
+      </w:r>
+    </w:p>
+    <w:p>
+      <w:pPr>
+        <w:spacing w:line="360" w:lineRule="auto"/>
+        <w:jc w:val="both"/>
+        <w:rPr>
+          <w:rFonts w:ascii="Arial" w:hAnsi="Arial" w:cs="Arial"/>
+          <w:b/>
+          <w:bCs/>
+        </w:rPr>
+      </w:pPr>
+      <w:r>
+        <w:rPr>
+          <w:rFonts w:ascii="Arial" w:hAnsi="Arial" w:cs="Arial"/>
+          <w:b/>
+          <w:bCs/>
         </w:rPr>
         <w:t>Exemplo:</w:t>
       </w:r>
     </w:p>
     <w:p>
-      <w:r>
-        <w:t>A = {a,e,i,o,u}</w:t>
-      </w:r>
-      <w:r>
+      <w:pPr>
+        <w:spacing w:line="360" w:lineRule="auto"/>
+        <w:jc w:val="both"/>
+        <w:rPr>
+          <w:rFonts w:ascii="Arial" w:hAnsi="Arial" w:cs="Arial"/>
+        </w:rPr>
+      </w:pPr>
+      <w:r>
+        <w:rPr>
+          <w:rFonts w:ascii="Arial" w:hAnsi="Arial" w:cs="Arial"/>
+        </w:rPr>
+        <w:t>A = {</w:t>
+      </w:r>
+      <w:proofErr w:type="spellStart"/>
+      <w:proofErr w:type="gramStart"/>
+      <w:r>
+        <w:rPr>
+          <w:rFonts w:ascii="Arial" w:hAnsi="Arial" w:cs="Arial"/>
+        </w:rPr>
+        <w:t>a,e</w:t>
+      </w:r>
+      <w:proofErr w:type="gramEnd"/>
+      <w:r>
+        <w:rPr>
+          <w:rFonts w:ascii="Arial" w:hAnsi="Arial" w:cs="Arial"/>
+        </w:rPr>
+        <w:t>,i,o,u</w:t>
+      </w:r>
+      <w:proofErr w:type="spellEnd"/>
+      <w:r>
+        <w:rPr>
+          <w:rFonts w:ascii="Arial" w:hAnsi="Arial" w:cs="Arial"/>
+        </w:rPr>
+        <w:t>}</w:t>
+      </w:r>
+      <w:r>
+        <w:rPr>
+          <w:rFonts w:ascii="Arial" w:hAnsi="Arial" w:cs="Arial"/>
+        </w:rPr>
         <w:br/>
-        <w:t>B = {a,e,i,o,u,m,n,o}</w:t>
-      </w:r>
-      <w:r>
+        <w:t>B = {</w:t>
+      </w:r>
+      <w:proofErr w:type="spellStart"/>
+      <w:r>
+        <w:rPr>
+          <w:rFonts w:ascii="Arial" w:hAnsi="Arial" w:cs="Arial"/>
+        </w:rPr>
+        <w:t>a,e,i,o,u,m,n,o</w:t>
+      </w:r>
+      <w:proofErr w:type="spellEnd"/>
+      <w:r>
+        <w:rPr>
+          <w:rFonts w:ascii="Arial" w:hAnsi="Arial" w:cs="Arial"/>
+        </w:rPr>
+        <w:t>}</w:t>
+      </w:r>
+      <w:r>
+        <w:rPr>
+          <w:rFonts w:ascii="Arial" w:hAnsi="Arial" w:cs="Arial"/>
+        </w:rPr>
         <w:br/>
-        <w:t>C = {p,q,r,s,t}</w:t>
-      </w:r>
-    </w:p>
-    <w:p>
-      <w:r>
+        <w:t>C = {</w:t>
+      </w:r>
+      <w:proofErr w:type="spellStart"/>
+      <w:r>
+        <w:rPr>
+          <w:rFonts w:ascii="Arial" w:hAnsi="Arial" w:cs="Arial"/>
+        </w:rPr>
+        <w:t>p,q,r,s,t</w:t>
+      </w:r>
+      <w:proofErr w:type="spellEnd"/>
+      <w:r>
+        <w:rPr>
+          <w:rFonts w:ascii="Arial" w:hAnsi="Arial" w:cs="Arial"/>
+        </w:rPr>
+        <w:t>}</w:t>
+      </w:r>
+    </w:p>
+    <w:p>
+      <w:pPr>
+        <w:spacing w:line="360" w:lineRule="auto"/>
+        <w:jc w:val="both"/>
+        <w:rPr>
+          <w:rFonts w:ascii="Arial" w:hAnsi="Arial" w:cs="Arial"/>
+        </w:rPr>
+      </w:pPr>
+      <w:r>
+        <w:rPr>
+          <w:rFonts w:ascii="Arial" w:hAnsi="Arial" w:cs="Arial"/>
+        </w:rPr>
         <w:t>Logo,</w:t>
       </w:r>
     </w:p>
     <w:p>
-      <w:r>
+      <w:pPr>
+        <w:spacing w:line="360" w:lineRule="auto"/>
+        <w:jc w:val="both"/>
+        <w:rPr>
+          <w:rFonts w:ascii="Arial" w:hAnsi="Arial" w:cs="Arial"/>
+        </w:rPr>
+      </w:pPr>
+      <w:r>
+        <w:rPr>
+          <w:rFonts w:ascii="Arial" w:hAnsi="Arial" w:cs="Arial"/>
+        </w:rPr>
         <w:t>A C B (A está contido em B, ou seja, todos os elementos de A estão em B).</w:t>
       </w:r>
       <w:r>
+        <w:rPr>
+          <w:rFonts w:ascii="Arial" w:hAnsi="Arial" w:cs="Arial"/>
+        </w:rPr>
         <w:br/>
-        <w:t xml:space="preserve">C </w:t>
-      </w:r>
-      <w:r>
-        <w:rPr>
-          <w:rFonts w:ascii="Calibri" w:hAnsi="Calibri" w:cs="Calibri"/>
-        </w:rPr>
-        <w:t>Ȼ</w:t>
-      </w:r>
-      <w:r>
-        <w:t xml:space="preserve"> B</w:t>
-      </w:r>
-      <w:r>
-        <w:rPr>
-          <w:rFonts w:ascii="Aptos" w:hAnsi="Aptos" w:cs="Aptos"/>
-        </w:rPr>
-        <w:t> </w:t>
-      </w:r>
-      <w:r>
-        <w:t>(C não está contido em B, pois os elementos dos conjuntos são diferentes).</w:t>
-      </w:r>
-      <w:r>
+        <w:t>C Ȼ B (C não está contido em B, pois os elementos dos conjuntos são diferentes).</w:t>
+      </w:r>
+      <w:r>
+        <w:rPr>
+          <w:rFonts w:ascii="Arial" w:hAnsi="Arial" w:cs="Arial"/>
+        </w:rPr>
         <w:br/>
         <w:t>B Ɔ A (B contém A, pois todos elementos de A estão em B).</w:t>
       </w:r>
     </w:p>
     <w:p>
       <w:pPr>
-        <w:rPr>
-          <w:sz w:val="28"/>
-          <w:szCs w:val="28"/>
-        </w:rPr>
-      </w:pPr>
-    </w:p>
-    <w:p>
-      <w:pPr>
-        <w:rPr>
-          <w:sz w:val="28"/>
-          <w:szCs w:val="28"/>
-        </w:rPr>
-      </w:pPr>
-    </w:p>
-    <w:p>
-      <w:pPr>
-        <w:rPr>
-          <w:b/>
-          <w:bCs/>
-          <w:sz w:val="28"/>
-          <w:szCs w:val="28"/>
-        </w:rPr>
-      </w:pPr>
-      <w:r>
-        <w:rPr>
-          <w:b/>
-          <w:bCs/>
-          <w:sz w:val="28"/>
-          <w:szCs w:val="28"/>
+        <w:spacing w:line="360" w:lineRule="auto"/>
+        <w:jc w:val="both"/>
+        <w:rPr>
+          <w:rFonts w:ascii="Arial" w:hAnsi="Arial" w:cs="Arial"/>
+        </w:rPr>
+      </w:pPr>
+    </w:p>
+    <w:p>
+      <w:pPr>
+        <w:spacing w:line="360" w:lineRule="auto"/>
+        <w:jc w:val="both"/>
+        <w:rPr>
+          <w:rFonts w:ascii="Arial" w:hAnsi="Arial" w:cs="Arial"/>
+        </w:rPr>
+      </w:pPr>
+    </w:p>
+    <w:p>
+      <w:pPr>
+        <w:spacing w:line="360" w:lineRule="auto"/>
+        <w:jc w:val="both"/>
+        <w:rPr>
+          <w:rFonts w:ascii="Arial" w:hAnsi="Arial" w:cs="Arial"/>
+          <w:b/>
+          <w:bCs/>
+        </w:rPr>
+      </w:pPr>
+      <w:r>
+        <w:rPr>
+          <w:rFonts w:ascii="Arial" w:hAnsi="Arial" w:cs="Arial"/>
+          <w:b/>
+          <w:bCs/>
         </w:rPr>
         <w:t>Conjunto Vazio</w:t>
       </w:r>
     </w:p>
     <w:p>
-      <w:r>
-        <w:t>O conjunto vazio é o conjunto em que não há elementos; é representado por duas chaves { } ou pelo símbolo Ø. Note que o conjunto vazio está contido (C) em todos os conjuntos.</w:t>
-      </w:r>
-    </w:p>
-    <w:p>
-      <w:pPr>
-        <w:rPr>
-          <w:b/>
-          <w:bCs/>
-          <w:sz w:val="28"/>
-          <w:szCs w:val="28"/>
-        </w:rPr>
-      </w:pPr>
-      <w:r>
-        <w:rPr>
+      <w:pPr>
+        <w:spacing w:line="360" w:lineRule="auto"/>
+        <w:jc w:val="both"/>
+        <w:rPr>
+          <w:rFonts w:ascii="Arial" w:hAnsi="Arial" w:cs="Arial"/>
+        </w:rPr>
+      </w:pPr>
+      <w:r>
+        <w:rPr>
+          <w:rFonts w:ascii="Arial" w:hAnsi="Arial" w:cs="Arial"/>
+        </w:rPr>
+        <w:lastRenderedPageBreak/>
+        <w:t>O conjunto vazio é o conjunto em que não há elementos; é representado por duas chaves </w:t>
+      </w:r>
+      <w:proofErr w:type="gramStart"/>
+      <w:r>
+        <w:rPr>
+          <w:rFonts w:ascii="Arial" w:hAnsi="Arial" w:cs="Arial"/>
+        </w:rPr>
+        <w:t>{ }</w:t>
+      </w:r>
+      <w:proofErr w:type="gramEnd"/>
+      <w:r>
+        <w:rPr>
+          <w:rFonts w:ascii="Arial" w:hAnsi="Arial" w:cs="Arial"/>
+        </w:rPr>
+        <w:t> ou pelo símbolo Ø. Note que o conjunto vazio está contido (C) em todos os conjuntos.</w:t>
+      </w:r>
+    </w:p>
+    <w:p>
+      <w:pPr>
+        <w:spacing w:line="360" w:lineRule="auto"/>
+        <w:jc w:val="both"/>
+        <w:rPr>
+          <w:rFonts w:ascii="Arial" w:hAnsi="Arial" w:cs="Arial"/>
+          <w:b/>
+          <w:bCs/>
+        </w:rPr>
+      </w:pPr>
+      <w:r>
+        <w:rPr>
+          <w:rFonts w:ascii="Arial" w:hAnsi="Arial" w:cs="Arial"/>
           <w:noProof/>
         </w:rPr>
-        <w:lastRenderedPageBreak/>
         <w:drawing>
           <wp:inline distT="0" distB="0" distL="0" distR="0" wp14:anchorId="679B9028" wp14:editId="1D7E7D81">
             <wp:extent cx="2371725" cy="1924050"/>
@@ -894,7 +1691,7 @@
                     </pic:cNvPicPr>
                   </pic:nvPicPr>
                   <pic:blipFill>
-                    <a:blip r:embed="rId11">
+                    <a:blip r:embed="rId12">
                       <a:extLst>
                         <a:ext uri="{28A0092B-C50C-407E-A947-70E740481C1C}">
                           <a14:useLocalDpi xmlns:a14="http://schemas.microsoft.com/office/drawing/2010/main" val="0"/>
@@ -928,49 +1725,62 @@
     </w:p>
     <w:p>
       <w:pPr>
-        <w:rPr>
-          <w:b/>
-          <w:bCs/>
-          <w:sz w:val="28"/>
-          <w:szCs w:val="28"/>
-        </w:rPr>
-      </w:pPr>
-    </w:p>
-    <w:p>
-      <w:pPr>
-        <w:rPr>
-          <w:b/>
-          <w:bCs/>
-          <w:sz w:val="28"/>
-          <w:szCs w:val="28"/>
-        </w:rPr>
-      </w:pPr>
-      <w:r>
-        <w:rPr>
-          <w:b/>
-          <w:bCs/>
-          <w:sz w:val="28"/>
-          <w:szCs w:val="28"/>
+        <w:spacing w:line="360" w:lineRule="auto"/>
+        <w:jc w:val="both"/>
+        <w:rPr>
+          <w:rFonts w:ascii="Arial" w:hAnsi="Arial" w:cs="Arial"/>
+          <w:b/>
+          <w:bCs/>
+        </w:rPr>
+      </w:pPr>
+    </w:p>
+    <w:p>
+      <w:pPr>
+        <w:spacing w:line="360" w:lineRule="auto"/>
+        <w:jc w:val="both"/>
+        <w:rPr>
+          <w:rFonts w:ascii="Arial" w:hAnsi="Arial" w:cs="Arial"/>
+          <w:b/>
+          <w:bCs/>
+        </w:rPr>
+      </w:pPr>
+      <w:r>
+        <w:rPr>
+          <w:rFonts w:ascii="Arial" w:hAnsi="Arial" w:cs="Arial"/>
+          <w:b/>
+          <w:bCs/>
         </w:rPr>
         <w:t>Conjunto universo</w:t>
       </w:r>
     </w:p>
     <w:p>
-      <w:r>
+      <w:pPr>
+        <w:spacing w:line="360" w:lineRule="auto"/>
+        <w:jc w:val="both"/>
+        <w:rPr>
+          <w:rFonts w:ascii="Arial" w:hAnsi="Arial" w:cs="Arial"/>
+        </w:rPr>
+      </w:pPr>
+      <w:r>
+        <w:rPr>
+          <w:rFonts w:ascii="Arial" w:hAnsi="Arial" w:cs="Arial"/>
+        </w:rPr>
         <w:t>O conjunto universo é definido como o conjunto formado por todos os elementos que devem ser considerados para uma determinada situação. Todo elemento pertence ao conjunto universo e todo conjunto está contido nele.</w:t>
       </w:r>
     </w:p>
     <w:p>
       <w:pPr>
-        <w:rPr>
-          <w:b/>
-          <w:bCs/>
-          <w:sz w:val="28"/>
-          <w:szCs w:val="28"/>
-        </w:rPr>
-      </w:pPr>
-      <w:r>
-        <w:rPr>
+        <w:spacing w:line="360" w:lineRule="auto"/>
+        <w:jc w:val="both"/>
+        <w:rPr>
+          <w:rFonts w:ascii="Arial" w:hAnsi="Arial" w:cs="Arial"/>
+          <w:b/>
+          <w:bCs/>
+        </w:rPr>
+      </w:pPr>
+      <w:r>
+        <w:rPr>
+          <w:rFonts w:ascii="Arial" w:hAnsi="Arial" w:cs="Arial"/>
           <w:noProof/>
         </w:rPr>
         <w:drawing>
@@ -991,7 +1801,7 @@
                     </pic:cNvPicPr>
                   </pic:nvPicPr>
                   <pic:blipFill>
-                    <a:blip r:embed="rId12">
+                    <a:blip r:embed="rId13">
                       <a:extLst>
                         <a:ext uri="{28A0092B-C50C-407E-A947-70E740481C1C}">
                           <a14:useLocalDpi xmlns:a14="http://schemas.microsoft.com/office/drawing/2010/main" val="0"/>
@@ -1025,48 +1835,60 @@
     </w:p>
     <w:p>
       <w:pPr>
-        <w:rPr>
-          <w:b/>
-          <w:bCs/>
-          <w:sz w:val="28"/>
-          <w:szCs w:val="28"/>
-        </w:rPr>
-      </w:pPr>
-      <w:r>
-        <w:rPr>
-          <w:b/>
-          <w:bCs/>
-          <w:sz w:val="28"/>
-          <w:szCs w:val="28"/>
+        <w:spacing w:line="360" w:lineRule="auto"/>
+        <w:jc w:val="both"/>
+        <w:rPr>
+          <w:rFonts w:ascii="Arial" w:hAnsi="Arial" w:cs="Arial"/>
+          <w:b/>
+          <w:bCs/>
+        </w:rPr>
+      </w:pPr>
+      <w:r>
+        <w:rPr>
+          <w:rFonts w:ascii="Arial" w:hAnsi="Arial" w:cs="Arial"/>
+          <w:b/>
+          <w:bCs/>
         </w:rPr>
         <w:t>União, Intersecção e diferença entre conjuntos</w:t>
       </w:r>
     </w:p>
     <w:p>
-      <w:r>
+      <w:pPr>
+        <w:spacing w:line="360" w:lineRule="auto"/>
+        <w:jc w:val="both"/>
+        <w:rPr>
+          <w:rFonts w:ascii="Arial" w:hAnsi="Arial" w:cs="Arial"/>
+        </w:rPr>
+      </w:pPr>
+      <w:r>
+        <w:rPr>
+          <w:rFonts w:ascii="Arial" w:hAnsi="Arial" w:cs="Arial"/>
+        </w:rPr>
         <w:t>As operações entre conjuntos são fundamentais para a solução de problemas. Cada operação possui suas características e regras.</w:t>
       </w:r>
     </w:p>
     <w:p>
       <w:pPr>
-        <w:rPr>
-          <w:sz w:val="28"/>
-          <w:szCs w:val="28"/>
-        </w:rPr>
-      </w:pPr>
-    </w:p>
-    <w:p>
-      <w:pPr>
-        <w:rPr>
-          <w:sz w:val="28"/>
-          <w:szCs w:val="28"/>
-        </w:rPr>
-      </w:pPr>
-      <w:r>
-        <w:rPr>
+        <w:spacing w:line="360" w:lineRule="auto"/>
+        <w:jc w:val="both"/>
+        <w:rPr>
+          <w:rFonts w:ascii="Arial" w:hAnsi="Arial" w:cs="Arial"/>
+        </w:rPr>
+      </w:pPr>
+    </w:p>
+    <w:p>
+      <w:pPr>
+        <w:spacing w:line="360" w:lineRule="auto"/>
+        <w:jc w:val="both"/>
+        <w:rPr>
+          <w:rFonts w:ascii="Arial" w:hAnsi="Arial" w:cs="Arial"/>
+        </w:rPr>
+      </w:pPr>
+      <w:r>
+        <w:rPr>
+          <w:rFonts w:ascii="Arial" w:hAnsi="Arial" w:cs="Arial"/>
           <w:noProof/>
         </w:rPr>
-        <w:lastRenderedPageBreak/>
         <w:drawing>
           <wp:inline distT="0" distB="0" distL="0" distR="0" wp14:anchorId="16E0435E" wp14:editId="29BD20BF">
             <wp:extent cx="2619375" cy="1743075"/>
@@ -1085,7 +1907,7 @@
                     </pic:cNvPicPr>
                   </pic:nvPicPr>
                   <pic:blipFill>
-                    <a:blip r:embed="rId13">
+                    <a:blip r:embed="rId14">
                       <a:extLst>
                         <a:ext uri="{28A0092B-C50C-407E-A947-70E740481C1C}">
                           <a14:useLocalDpi xmlns:a14="http://schemas.microsoft.com/office/drawing/2010/main" val="0"/>
@@ -1119,97 +1941,179 @@
     </w:p>
     <w:p>
       <w:pPr>
-        <w:rPr>
-          <w:b/>
-          <w:bCs/>
-          <w:sz w:val="28"/>
-          <w:szCs w:val="28"/>
-        </w:rPr>
-      </w:pPr>
-      <w:r>
-        <w:rPr>
-          <w:b/>
-          <w:bCs/>
-          <w:sz w:val="28"/>
-          <w:szCs w:val="28"/>
+        <w:spacing w:line="360" w:lineRule="auto"/>
+        <w:jc w:val="both"/>
+        <w:rPr>
+          <w:rFonts w:ascii="Arial" w:hAnsi="Arial" w:cs="Arial"/>
+          <w:b/>
+          <w:bCs/>
+        </w:rPr>
+      </w:pPr>
+      <w:r>
+        <w:rPr>
+          <w:rFonts w:ascii="Arial" w:hAnsi="Arial" w:cs="Arial"/>
+          <w:b/>
+          <w:bCs/>
         </w:rPr>
         <w:t>União de conjuntos</w:t>
       </w:r>
     </w:p>
     <w:p>
-      <w:r>
+      <w:pPr>
+        <w:spacing w:line="360" w:lineRule="auto"/>
+        <w:jc w:val="both"/>
+        <w:rPr>
+          <w:rFonts w:ascii="Arial" w:hAnsi="Arial" w:cs="Arial"/>
+        </w:rPr>
+      </w:pPr>
+      <w:r>
+        <w:rPr>
+          <w:rFonts w:ascii="Arial" w:hAnsi="Arial" w:cs="Arial"/>
+        </w:rPr>
         <w:t>A união, representada pela letra (</w:t>
       </w:r>
       <w:r>
         <w:rPr>
+          <w:rFonts w:ascii="Arial" w:hAnsi="Arial" w:cs="Arial"/>
           <w:b/>
           <w:bCs/>
         </w:rPr>
         <w:t>U</w:t>
       </w:r>
       <w:r>
+        <w:rPr>
+          <w:rFonts w:ascii="Arial" w:hAnsi="Arial" w:cs="Arial"/>
+        </w:rPr>
         <w:t>), corresponde a junção dos elementos de dois ou mais conjuntos, sem repetir elementos comuns.</w:t>
       </w:r>
     </w:p>
     <w:p>
       <w:pPr>
-        <w:rPr>
-          <w:b/>
-          <w:bCs/>
-          <w:sz w:val="28"/>
-          <w:szCs w:val="28"/>
-        </w:rPr>
-      </w:pPr>
-      <w:r>
-        <w:rPr>
-          <w:b/>
-          <w:bCs/>
-          <w:sz w:val="28"/>
-          <w:szCs w:val="28"/>
+        <w:spacing w:line="360" w:lineRule="auto"/>
+        <w:jc w:val="both"/>
+        <w:rPr>
+          <w:rFonts w:ascii="Arial" w:hAnsi="Arial" w:cs="Arial"/>
+          <w:b/>
+          <w:bCs/>
+        </w:rPr>
+      </w:pPr>
+      <w:r>
+        <w:rPr>
+          <w:rFonts w:ascii="Arial" w:hAnsi="Arial" w:cs="Arial"/>
+          <w:b/>
+          <w:bCs/>
         </w:rPr>
         <w:t>Exemplo</w:t>
       </w:r>
     </w:p>
     <w:p>
-      <w:r>
+      <w:pPr>
+        <w:spacing w:line="360" w:lineRule="auto"/>
+        <w:jc w:val="both"/>
+        <w:rPr>
+          <w:rFonts w:ascii="Arial" w:hAnsi="Arial" w:cs="Arial"/>
+        </w:rPr>
+      </w:pPr>
+      <w:r>
+        <w:rPr>
+          <w:rFonts w:ascii="Arial" w:hAnsi="Arial" w:cs="Arial"/>
+        </w:rPr>
         <w:t>A = {1, 2, 3, 4}</w:t>
       </w:r>
       <w:r>
+        <w:rPr>
+          <w:rFonts w:ascii="Arial" w:hAnsi="Arial" w:cs="Arial"/>
+        </w:rPr>
         <w:br/>
         <w:t>B = {3, 4, 5, 6}</w:t>
       </w:r>
     </w:p>
     <w:p>
-      <w:r>
+      <w:pPr>
+        <w:spacing w:line="360" w:lineRule="auto"/>
+        <w:jc w:val="both"/>
+        <w:rPr>
+          <w:rFonts w:ascii="Arial" w:hAnsi="Arial" w:cs="Arial"/>
+        </w:rPr>
+      </w:pPr>
+      <w:r>
+        <w:rPr>
+          <w:rFonts w:ascii="Arial" w:hAnsi="Arial" w:cs="Arial"/>
+        </w:rPr>
         <w:t>Logo,</w:t>
       </w:r>
     </w:p>
     <w:p>
-      <w:r>
+      <w:pPr>
+        <w:spacing w:line="360" w:lineRule="auto"/>
+        <w:jc w:val="both"/>
+        <w:rPr>
+          <w:rFonts w:ascii="Arial" w:hAnsi="Arial" w:cs="Arial"/>
+        </w:rPr>
+      </w:pPr>
+      <w:r>
+        <w:rPr>
+          <w:rFonts w:ascii="Arial" w:hAnsi="Arial" w:cs="Arial"/>
+        </w:rPr>
         <w:t>A U B = {1, 2, 3, 4, 5, 6}</w:t>
       </w:r>
     </w:p>
     <w:p>
-      <w:r>
+      <w:pPr>
+        <w:spacing w:line="360" w:lineRule="auto"/>
+        <w:jc w:val="both"/>
+        <w:rPr>
+          <w:rFonts w:ascii="Arial" w:hAnsi="Arial" w:cs="Arial"/>
+        </w:rPr>
+      </w:pPr>
+      <w:r>
+        <w:rPr>
+          <w:rFonts w:ascii="Arial" w:hAnsi="Arial" w:cs="Arial"/>
+        </w:rPr>
         <w:t>Repare que os algarismos 3 e 4 foram representados uma única vez, mesmo estando presentes em A e B.</w:t>
       </w:r>
     </w:p>
     <w:p>
-      <w:r>
-        <w:t>Ao utilizar diagramas de Venn, a união é representada pelo preenchimento de toda imagem, não importando se são ou não disjuntos.</w:t>
-      </w:r>
-    </w:p>
-    <w:p>
-      <w:pPr>
-        <w:rPr>
-          <w:sz w:val="28"/>
-          <w:szCs w:val="28"/>
-        </w:rPr>
-      </w:pPr>
-      <w:r>
-        <w:rPr>
-          <w:sz w:val="28"/>
-          <w:szCs w:val="28"/>
+      <w:pPr>
+        <w:spacing w:line="360" w:lineRule="auto"/>
+        <w:jc w:val="both"/>
+        <w:rPr>
+          <w:rFonts w:ascii="Arial" w:hAnsi="Arial" w:cs="Arial"/>
+        </w:rPr>
+      </w:pPr>
+      <w:r>
+        <w:rPr>
+          <w:rFonts w:ascii="Arial" w:hAnsi="Arial" w:cs="Arial"/>
+        </w:rPr>
+        <w:t xml:space="preserve">Ao utilizar diagramas de </w:t>
+      </w:r>
+      <w:proofErr w:type="spellStart"/>
+      <w:r>
+        <w:rPr>
+          <w:rFonts w:ascii="Arial" w:hAnsi="Arial" w:cs="Arial"/>
+        </w:rPr>
+        <w:t>Venn</w:t>
+      </w:r>
+      <w:proofErr w:type="spellEnd"/>
+      <w:r>
+        <w:rPr>
+          <w:rFonts w:ascii="Arial" w:hAnsi="Arial" w:cs="Arial"/>
+        </w:rPr>
+        <w:t>, a união é representada pelo preenchimento de toda imagem, não importando se são ou não disjuntos.</w:t>
+      </w:r>
+    </w:p>
+    <w:p>
+      <w:pPr>
+        <w:spacing w:line="360" w:lineRule="auto"/>
+        <w:jc w:val="both"/>
+        <w:rPr>
+          <w:rFonts w:ascii="Arial" w:hAnsi="Arial" w:cs="Arial"/>
+        </w:rPr>
+      </w:pPr>
+      <w:r>
+        <w:rPr>
+          <w:rFonts w:ascii="Arial" w:hAnsi="Arial" w:cs="Arial"/>
+          <w:noProof/>
         </w:rPr>
         <w:drawing>
           <wp:inline distT="0" distB="0" distL="0" distR="0" wp14:anchorId="661E4D8D" wp14:editId="5BB08D3D">
@@ -1229,7 +2133,7 @@
                     </pic:cNvPicPr>
                   </pic:nvPicPr>
                   <pic:blipFill>
-                    <a:blip r:embed="rId14">
+                    <a:blip r:embed="rId15">
                       <a:extLst>
                         <a:ext uri="{28A0092B-C50C-407E-A947-70E740481C1C}">
                           <a14:useLocalDpi xmlns:a14="http://schemas.microsoft.com/office/drawing/2010/main" val="0"/>
@@ -1263,112 +2167,195 @@
     </w:p>
     <w:p>
       <w:pPr>
-        <w:rPr>
-          <w:b/>
-          <w:bCs/>
-          <w:sz w:val="28"/>
-          <w:szCs w:val="28"/>
-        </w:rPr>
-      </w:pPr>
-      <w:r>
-        <w:rPr>
-          <w:b/>
-          <w:bCs/>
-          <w:sz w:val="28"/>
-          <w:szCs w:val="28"/>
-        </w:rPr>
-        <w:t>i</w:t>
-      </w:r>
-      <w:r>
-        <w:rPr>
-          <w:b/>
-          <w:bCs/>
-          <w:sz w:val="28"/>
-          <w:szCs w:val="28"/>
-        </w:rPr>
-        <w:t>ntersecção de conjuntos</w:t>
-      </w:r>
-    </w:p>
-    <w:p>
-      <w:r>
+        <w:spacing w:line="360" w:lineRule="auto"/>
+        <w:jc w:val="both"/>
+        <w:rPr>
+          <w:rFonts w:ascii="Arial" w:hAnsi="Arial" w:cs="Arial"/>
+          <w:b/>
+          <w:bCs/>
+        </w:rPr>
+      </w:pPr>
+      <w:r>
+        <w:rPr>
+          <w:rFonts w:ascii="Arial" w:hAnsi="Arial" w:cs="Arial"/>
+          <w:b/>
+          <w:bCs/>
+        </w:rPr>
+        <w:t>intersecção de conjuntos</w:t>
+      </w:r>
+    </w:p>
+    <w:p>
+      <w:pPr>
+        <w:spacing w:line="360" w:lineRule="auto"/>
+        <w:jc w:val="both"/>
+        <w:rPr>
+          <w:rFonts w:ascii="Arial" w:hAnsi="Arial" w:cs="Arial"/>
+        </w:rPr>
+      </w:pPr>
+      <w:r>
+        <w:rPr>
+          <w:rFonts w:ascii="Arial" w:hAnsi="Arial" w:cs="Arial"/>
+        </w:rPr>
+        <w:lastRenderedPageBreak/>
         <w:t>A intersecção, representada pelo símbolo (</w:t>
       </w:r>
       <w:r>
         <w:rPr>
+          <w:rFonts w:ascii="Arial" w:hAnsi="Arial" w:cs="Arial"/>
           <w:b/>
           <w:bCs/>
         </w:rPr>
         <w:t>∩</w:t>
       </w:r>
       <w:r>
+        <w:rPr>
+          <w:rFonts w:ascii="Arial" w:hAnsi="Arial" w:cs="Arial"/>
+        </w:rPr>
         <w:t>), corresponde aos elementos em comum de dois ou mais conjuntos.</w:t>
       </w:r>
     </w:p>
     <w:p>
-      <w:r>
+      <w:pPr>
+        <w:spacing w:line="360" w:lineRule="auto"/>
+        <w:jc w:val="both"/>
+        <w:rPr>
+          <w:rFonts w:ascii="Arial" w:hAnsi="Arial" w:cs="Arial"/>
+        </w:rPr>
+      </w:pPr>
+      <w:r>
+        <w:rPr>
+          <w:rFonts w:ascii="Arial" w:hAnsi="Arial" w:cs="Arial"/>
+        </w:rPr>
         <w:t>Assim, a intersecção é um novo conjunto, formado apenas pelos elementos que se repetem nos conjuntos iniciais.</w:t>
       </w:r>
     </w:p>
     <w:p>
       <w:pPr>
-        <w:rPr>
-          <w:b/>
-          <w:bCs/>
-          <w:sz w:val="28"/>
-          <w:szCs w:val="28"/>
-        </w:rPr>
-      </w:pPr>
-      <w:r>
-        <w:rPr>
-          <w:b/>
-          <w:bCs/>
-          <w:sz w:val="28"/>
-          <w:szCs w:val="28"/>
-        </w:rPr>
-        <w:lastRenderedPageBreak/>
+        <w:spacing w:line="360" w:lineRule="auto"/>
+        <w:jc w:val="both"/>
+        <w:rPr>
+          <w:rFonts w:ascii="Arial" w:hAnsi="Arial" w:cs="Arial"/>
+          <w:b/>
+          <w:bCs/>
+        </w:rPr>
+      </w:pPr>
+      <w:r>
+        <w:rPr>
+          <w:rFonts w:ascii="Arial" w:hAnsi="Arial" w:cs="Arial"/>
+          <w:b/>
+          <w:bCs/>
+        </w:rPr>
         <w:t>Exemplo</w:t>
       </w:r>
     </w:p>
     <w:p>
-      <w:r>
+      <w:pPr>
+        <w:spacing w:line="360" w:lineRule="auto"/>
+        <w:jc w:val="both"/>
+        <w:rPr>
+          <w:rFonts w:ascii="Arial" w:hAnsi="Arial" w:cs="Arial"/>
+        </w:rPr>
+      </w:pPr>
+      <w:r>
+        <w:rPr>
+          <w:rFonts w:ascii="Arial" w:hAnsi="Arial" w:cs="Arial"/>
+        </w:rPr>
         <w:t>C = {a, b, c, d, e}</w:t>
       </w:r>
       <w:r>
+        <w:rPr>
+          <w:rFonts w:ascii="Arial" w:hAnsi="Arial" w:cs="Arial"/>
+        </w:rPr>
         <w:br/>
         <w:t>D = {d, e, f, g, h}</w:t>
       </w:r>
     </w:p>
     <w:p>
-      <w:r>
+      <w:pPr>
+        <w:spacing w:line="360" w:lineRule="auto"/>
+        <w:jc w:val="both"/>
+        <w:rPr>
+          <w:rFonts w:ascii="Arial" w:hAnsi="Arial" w:cs="Arial"/>
+        </w:rPr>
+      </w:pPr>
+      <w:r>
+        <w:rPr>
+          <w:rFonts w:ascii="Arial" w:hAnsi="Arial" w:cs="Arial"/>
+        </w:rPr>
         <w:t>Logo,</w:t>
       </w:r>
     </w:p>
     <w:p>
-      <w:r>
+      <w:pPr>
+        <w:spacing w:line="360" w:lineRule="auto"/>
+        <w:jc w:val="both"/>
+        <w:rPr>
+          <w:rFonts w:ascii="Arial" w:hAnsi="Arial" w:cs="Arial"/>
+        </w:rPr>
+      </w:pPr>
+      <w:r>
+        <w:rPr>
+          <w:rFonts w:ascii="Arial" w:hAnsi="Arial" w:cs="Arial"/>
+        </w:rPr>
         <w:t>C ∩ D = {d, e}</w:t>
       </w:r>
     </w:p>
     <w:p>
-      <w:r>
-        <w:t>Ao utilizar diagramas de Venn, a intersecção é representada pintando apenas a área onde os conjuntos estejam sobrepostos.</w:t>
-      </w:r>
-    </w:p>
-    <w:p>
-      <w:r>
+      <w:pPr>
+        <w:spacing w:line="360" w:lineRule="auto"/>
+        <w:jc w:val="both"/>
+        <w:rPr>
+          <w:rFonts w:ascii="Arial" w:hAnsi="Arial" w:cs="Arial"/>
+        </w:rPr>
+      </w:pPr>
+      <w:r>
+        <w:rPr>
+          <w:rFonts w:ascii="Arial" w:hAnsi="Arial" w:cs="Arial"/>
+        </w:rPr>
+        <w:t xml:space="preserve">Ao utilizar diagramas de </w:t>
+      </w:r>
+      <w:proofErr w:type="spellStart"/>
+      <w:r>
+        <w:rPr>
+          <w:rFonts w:ascii="Arial" w:hAnsi="Arial" w:cs="Arial"/>
+        </w:rPr>
+        <w:t>Venn</w:t>
+      </w:r>
+      <w:proofErr w:type="spellEnd"/>
+      <w:r>
+        <w:rPr>
+          <w:rFonts w:ascii="Arial" w:hAnsi="Arial" w:cs="Arial"/>
+        </w:rPr>
+        <w:t>, a intersecção é representada pintando apenas a área onde os conjuntos estejam sobrepostos.</w:t>
+      </w:r>
+    </w:p>
+    <w:p>
+      <w:pPr>
+        <w:spacing w:line="360" w:lineRule="auto"/>
+        <w:jc w:val="both"/>
+        <w:rPr>
+          <w:rFonts w:ascii="Arial" w:hAnsi="Arial" w:cs="Arial"/>
+        </w:rPr>
+      </w:pPr>
+      <w:r>
+        <w:rPr>
+          <w:rFonts w:ascii="Arial" w:hAnsi="Arial" w:cs="Arial"/>
+        </w:rPr>
         <w:t>Essa área “guarda” apenas os elementos repetidos.</w:t>
       </w:r>
     </w:p>
     <w:p>
       <w:pPr>
-        <w:rPr>
-          <w:sz w:val="28"/>
-          <w:szCs w:val="28"/>
-        </w:rPr>
-      </w:pPr>
-      <w:r>
-        <w:rPr>
-          <w:sz w:val="28"/>
-          <w:szCs w:val="28"/>
+        <w:spacing w:line="360" w:lineRule="auto"/>
+        <w:jc w:val="both"/>
+        <w:rPr>
+          <w:rFonts w:ascii="Arial" w:hAnsi="Arial" w:cs="Arial"/>
+        </w:rPr>
+      </w:pPr>
+      <w:r>
+        <w:rPr>
+          <w:rFonts w:ascii="Arial" w:hAnsi="Arial" w:cs="Arial"/>
+          <w:noProof/>
         </w:rPr>
         <w:drawing>
           <wp:inline distT="0" distB="0" distL="0" distR="0" wp14:anchorId="41D929B7" wp14:editId="4CA57EBC">
@@ -1388,7 +2375,7 @@
                     </pic:cNvPicPr>
                   </pic:nvPicPr>
                   <pic:blipFill>
-                    <a:blip r:embed="rId15">
+                    <a:blip r:embed="rId16">
                       <a:extLst>
                         <a:ext uri="{28A0092B-C50C-407E-A947-70E740481C1C}">
                           <a14:useLocalDpi xmlns:a14="http://schemas.microsoft.com/office/drawing/2010/main" val="0"/>
@@ -1422,79 +2409,146 @@
     </w:p>
     <w:p>
       <w:pPr>
-        <w:rPr>
-          <w:b/>
-          <w:bCs/>
-          <w:sz w:val="28"/>
-          <w:szCs w:val="28"/>
-        </w:rPr>
-      </w:pPr>
-      <w:r>
-        <w:rPr>
-          <w:b/>
-          <w:bCs/>
-          <w:sz w:val="28"/>
-          <w:szCs w:val="28"/>
+        <w:spacing w:line="360" w:lineRule="auto"/>
+        <w:jc w:val="both"/>
+        <w:rPr>
+          <w:rFonts w:ascii="Arial" w:hAnsi="Arial" w:cs="Arial"/>
+          <w:b/>
+          <w:bCs/>
+        </w:rPr>
+      </w:pPr>
+      <w:r>
+        <w:rPr>
+          <w:rFonts w:ascii="Arial" w:hAnsi="Arial" w:cs="Arial"/>
+          <w:b/>
+          <w:bCs/>
         </w:rPr>
         <w:t>Diferença de conjuntos</w:t>
       </w:r>
     </w:p>
     <w:p>
-      <w:r>
+      <w:pPr>
+        <w:spacing w:line="360" w:lineRule="auto"/>
+        <w:jc w:val="both"/>
+        <w:rPr>
+          <w:rFonts w:ascii="Arial" w:hAnsi="Arial" w:cs="Arial"/>
+        </w:rPr>
+      </w:pPr>
+      <w:r>
+        <w:rPr>
+          <w:rFonts w:ascii="Arial" w:hAnsi="Arial" w:cs="Arial"/>
+        </w:rPr>
         <w:t>A diferença corresponde ao conjunto de elementos que estão no primeiro conjunto, e não aparecem no segundo,</w:t>
       </w:r>
     </w:p>
     <w:p>
       <w:pPr>
-        <w:rPr>
-          <w:b/>
-          <w:bCs/>
-          <w:sz w:val="28"/>
-          <w:szCs w:val="28"/>
-        </w:rPr>
-      </w:pPr>
-      <w:r>
-        <w:rPr>
-          <w:b/>
-          <w:bCs/>
-          <w:sz w:val="28"/>
-          <w:szCs w:val="28"/>
+        <w:spacing w:line="360" w:lineRule="auto"/>
+        <w:jc w:val="both"/>
+        <w:rPr>
+          <w:rFonts w:ascii="Arial" w:hAnsi="Arial" w:cs="Arial"/>
+          <w:b/>
+          <w:bCs/>
+        </w:rPr>
+      </w:pPr>
+      <w:r>
+        <w:rPr>
+          <w:rFonts w:ascii="Arial" w:hAnsi="Arial" w:cs="Arial"/>
+          <w:b/>
+          <w:bCs/>
         </w:rPr>
         <w:t>Exemplo</w:t>
       </w:r>
     </w:p>
     <w:p>
-      <w:r>
+      <w:pPr>
+        <w:spacing w:line="360" w:lineRule="auto"/>
+        <w:jc w:val="both"/>
+        <w:rPr>
+          <w:rFonts w:ascii="Arial" w:hAnsi="Arial" w:cs="Arial"/>
+        </w:rPr>
+      </w:pPr>
+      <w:r>
+        <w:rPr>
+          <w:rFonts w:ascii="Arial" w:hAnsi="Arial" w:cs="Arial"/>
+        </w:rPr>
         <w:t>A = {a, b, c, d, e} - B = {b, c, d, f, g}</w:t>
       </w:r>
     </w:p>
     <w:p>
-      <w:r>
+      <w:pPr>
+        <w:spacing w:line="360" w:lineRule="auto"/>
+        <w:jc w:val="both"/>
+        <w:rPr>
+          <w:rFonts w:ascii="Arial" w:hAnsi="Arial" w:cs="Arial"/>
+        </w:rPr>
+      </w:pPr>
+      <w:r>
+        <w:rPr>
+          <w:rFonts w:ascii="Arial" w:hAnsi="Arial" w:cs="Arial"/>
+        </w:rPr>
+        <w:lastRenderedPageBreak/>
         <w:t>Logo,</w:t>
       </w:r>
     </w:p>
     <w:p>
-      <w:r>
+      <w:pPr>
+        <w:spacing w:line="360" w:lineRule="auto"/>
+        <w:jc w:val="both"/>
+        <w:rPr>
+          <w:rFonts w:ascii="Arial" w:hAnsi="Arial" w:cs="Arial"/>
+        </w:rPr>
+      </w:pPr>
+      <w:r>
+        <w:rPr>
+          <w:rFonts w:ascii="Arial" w:hAnsi="Arial" w:cs="Arial"/>
+        </w:rPr>
         <w:t>A - B = {a, e}</w:t>
       </w:r>
     </w:p>
     <w:p>
-      <w:r>
+      <w:pPr>
+        <w:spacing w:line="360" w:lineRule="auto"/>
+        <w:jc w:val="both"/>
+        <w:rPr>
+          <w:rFonts w:ascii="Arial" w:hAnsi="Arial" w:cs="Arial"/>
+        </w:rPr>
+      </w:pPr>
+      <w:r>
+        <w:rPr>
+          <w:rFonts w:ascii="Arial" w:hAnsi="Arial" w:cs="Arial"/>
+        </w:rPr>
         <w:t>Veja que a operação retirou os elementos comuns que existem em B.</w:t>
       </w:r>
     </w:p>
     <w:p>
-      <w:r>
+      <w:pPr>
+        <w:spacing w:line="360" w:lineRule="auto"/>
+        <w:jc w:val="both"/>
+        <w:rPr>
+          <w:rFonts w:ascii="Arial" w:hAnsi="Arial" w:cs="Arial"/>
+        </w:rPr>
+      </w:pPr>
+      <w:r>
+        <w:rPr>
+          <w:rFonts w:ascii="Arial" w:hAnsi="Arial" w:cs="Arial"/>
+        </w:rPr>
         <w:t>Na forma de diagrama, representamos como:</w:t>
       </w:r>
     </w:p>
     <w:p>
-      <w:r>
-        <w:rPr>
-          <w:sz w:val="28"/>
-          <w:szCs w:val="28"/>
-        </w:rPr>
-        <w:lastRenderedPageBreak/>
+      <w:pPr>
+        <w:spacing w:line="360" w:lineRule="auto"/>
+        <w:jc w:val="both"/>
+        <w:rPr>
+          <w:rFonts w:ascii="Arial" w:hAnsi="Arial" w:cs="Arial"/>
+        </w:rPr>
+      </w:pPr>
+      <w:r>
+        <w:rPr>
+          <w:rFonts w:ascii="Arial" w:hAnsi="Arial" w:cs="Arial"/>
+          <w:noProof/>
+        </w:rPr>
         <w:drawing>
           <wp:inline distT="0" distB="0" distL="0" distR="0" wp14:anchorId="23E67116" wp14:editId="0979CDDD">
             <wp:extent cx="4781550" cy="3209925"/>
@@ -1513,7 +2567,7 @@
                     </pic:cNvPicPr>
                   </pic:nvPicPr>
                   <pic:blipFill>
-                    <a:blip r:embed="rId16">
+                    <a:blip r:embed="rId17">
                       <a:extLst>
                         <a:ext uri="{28A0092B-C50C-407E-A947-70E740481C1C}">
                           <a14:useLocalDpi xmlns:a14="http://schemas.microsoft.com/office/drawing/2010/main" val="0"/>
@@ -1546,116 +2600,191 @@
       </w:r>
       <w:r>
         <w:rPr>
-          <w:sz w:val="28"/>
-          <w:szCs w:val="28"/>
-        </w:rPr>
-        <w:t xml:space="preserve">A - B </w:t>
-      </w:r>
-      <w:r>
-        <w:t>está representado pelo parte cinza.</w:t>
-      </w:r>
-    </w:p>
-    <w:p>
-      <w:r>
-        <w:rPr>
-          <w:b/>
-          <w:bCs/>
-          <w:sz w:val="28"/>
-          <w:szCs w:val="28"/>
+          <w:rFonts w:ascii="Arial" w:hAnsi="Arial" w:cs="Arial"/>
+        </w:rPr>
+        <w:t xml:space="preserve">A - B está representado </w:t>
+      </w:r>
+      <w:proofErr w:type="gramStart"/>
+      <w:r>
+        <w:rPr>
+          <w:rFonts w:ascii="Arial" w:hAnsi="Arial" w:cs="Arial"/>
+        </w:rPr>
+        <w:t>pelo parte cinza</w:t>
+      </w:r>
+      <w:proofErr w:type="gramEnd"/>
+      <w:r>
+        <w:rPr>
+          <w:rFonts w:ascii="Arial" w:hAnsi="Arial" w:cs="Arial"/>
+        </w:rPr>
+        <w:t>.</w:t>
+      </w:r>
+    </w:p>
+    <w:p>
+      <w:pPr>
+        <w:spacing w:line="360" w:lineRule="auto"/>
+        <w:jc w:val="both"/>
+        <w:rPr>
+          <w:rFonts w:ascii="Arial" w:hAnsi="Arial" w:cs="Arial"/>
+        </w:rPr>
+      </w:pPr>
+      <w:r>
+        <w:rPr>
+          <w:rFonts w:ascii="Arial" w:hAnsi="Arial" w:cs="Arial"/>
+          <w:b/>
+          <w:bCs/>
         </w:rPr>
         <w:t>Atenção!</w:t>
       </w:r>
       <w:r>
         <w:rPr>
-          <w:sz w:val="28"/>
-          <w:szCs w:val="28"/>
+          <w:rFonts w:ascii="Arial" w:hAnsi="Arial" w:cs="Arial"/>
         </w:rPr>
         <w:br/>
-      </w:r>
-      <w:r>
         <w:t>A subtração não é comutativa, ou seja, B - A não é igual à A - B.</w:t>
       </w:r>
     </w:p>
     <w:p>
       <w:pPr>
-        <w:rPr>
-          <w:sz w:val="28"/>
-          <w:szCs w:val="28"/>
-        </w:rPr>
-      </w:pPr>
-      <w:r>
-        <w:rPr>
-          <w:sz w:val="28"/>
-          <w:szCs w:val="28"/>
+        <w:spacing w:line="360" w:lineRule="auto"/>
+        <w:jc w:val="both"/>
+        <w:rPr>
+          <w:rFonts w:ascii="Arial" w:hAnsi="Arial" w:cs="Arial"/>
+        </w:rPr>
+      </w:pPr>
+      <w:r>
+        <w:rPr>
+          <w:rFonts w:ascii="Arial" w:hAnsi="Arial" w:cs="Arial"/>
         </w:rPr>
         <w:t>B - A = {f, g}</w:t>
       </w:r>
     </w:p>
     <w:p>
       <w:pPr>
-        <w:rPr>
-          <w:b/>
-          <w:bCs/>
-          <w:sz w:val="28"/>
-          <w:szCs w:val="28"/>
-        </w:rPr>
-      </w:pPr>
-      <w:r>
-        <w:rPr>
-          <w:b/>
-          <w:bCs/>
-          <w:sz w:val="28"/>
-          <w:szCs w:val="28"/>
+        <w:spacing w:line="360" w:lineRule="auto"/>
+        <w:jc w:val="both"/>
+        <w:rPr>
+          <w:rFonts w:ascii="Arial" w:hAnsi="Arial" w:cs="Arial"/>
+          <w:b/>
+          <w:bCs/>
+        </w:rPr>
+      </w:pPr>
+      <w:r>
+        <w:rPr>
+          <w:rFonts w:ascii="Arial" w:hAnsi="Arial" w:cs="Arial"/>
+          <w:b/>
+          <w:bCs/>
         </w:rPr>
         <w:t>Igualdade dos Conjuntos</w:t>
       </w:r>
     </w:p>
     <w:p>
-      <w:r>
+      <w:pPr>
+        <w:spacing w:line="360" w:lineRule="auto"/>
+        <w:jc w:val="both"/>
+        <w:rPr>
+          <w:rFonts w:ascii="Arial" w:hAnsi="Arial" w:cs="Arial"/>
+        </w:rPr>
+      </w:pPr>
+      <w:r>
+        <w:rPr>
+          <w:rFonts w:ascii="Arial" w:hAnsi="Arial" w:cs="Arial"/>
+        </w:rPr>
         <w:t>Na igualdade dos conjuntos, os elementos de dois conjuntos são idênticos, por exemplo, nos conjuntos A e B:</w:t>
       </w:r>
     </w:p>
     <w:p>
-      <w:r>
+      <w:pPr>
+        <w:spacing w:line="360" w:lineRule="auto"/>
+        <w:jc w:val="both"/>
+        <w:rPr>
+          <w:rFonts w:ascii="Arial" w:hAnsi="Arial" w:cs="Arial"/>
+        </w:rPr>
+      </w:pPr>
+      <w:r>
+        <w:rPr>
+          <w:rFonts w:ascii="Arial" w:hAnsi="Arial" w:cs="Arial"/>
+        </w:rPr>
         <w:t>A = {1,2,3,4,5}</w:t>
       </w:r>
       <w:r>
+        <w:rPr>
+          <w:rFonts w:ascii="Arial" w:hAnsi="Arial" w:cs="Arial"/>
+        </w:rPr>
         <w:br/>
         <w:t>B = {3,5,4,1,2}</w:t>
       </w:r>
     </w:p>
     <w:p>
-      <w:r>
+      <w:pPr>
+        <w:spacing w:line="360" w:lineRule="auto"/>
+        <w:jc w:val="both"/>
+        <w:rPr>
+          <w:rFonts w:ascii="Arial" w:hAnsi="Arial" w:cs="Arial"/>
+        </w:rPr>
+      </w:pPr>
+      <w:r>
+        <w:rPr>
+          <w:rFonts w:ascii="Arial" w:hAnsi="Arial" w:cs="Arial"/>
+        </w:rPr>
         <w:t>Logo,</w:t>
       </w:r>
     </w:p>
     <w:p>
-      <w:r>
+      <w:pPr>
+        <w:spacing w:line="360" w:lineRule="auto"/>
+        <w:jc w:val="both"/>
+        <w:rPr>
+          <w:rFonts w:ascii="Arial" w:hAnsi="Arial" w:cs="Arial"/>
+        </w:rPr>
+      </w:pPr>
+      <w:r>
+        <w:rPr>
+          <w:rFonts w:ascii="Arial" w:hAnsi="Arial" w:cs="Arial"/>
+        </w:rPr>
         <w:t>A = B (A igual a B).</w:t>
       </w:r>
     </w:p>
-    <w:p/>
-    <w:p>
-      <w:pPr>
-        <w:rPr>
-          <w:b/>
-          <w:bCs/>
-          <w:sz w:val="28"/>
-          <w:szCs w:val="28"/>
-        </w:rPr>
-      </w:pPr>
-      <w:r>
-        <w:rPr>
-          <w:b/>
-          <w:bCs/>
-          <w:sz w:val="28"/>
-          <w:szCs w:val="28"/>
-        </w:rPr>
+    <w:p>
+      <w:pPr>
+        <w:spacing w:line="360" w:lineRule="auto"/>
+        <w:jc w:val="both"/>
+        <w:rPr>
+          <w:rFonts w:ascii="Arial" w:hAnsi="Arial" w:cs="Arial"/>
+        </w:rPr>
+      </w:pPr>
+    </w:p>
+    <w:p>
+      <w:pPr>
+        <w:spacing w:line="360" w:lineRule="auto"/>
+        <w:jc w:val="both"/>
+        <w:rPr>
+          <w:rFonts w:ascii="Arial" w:hAnsi="Arial" w:cs="Arial"/>
+          <w:b/>
+          <w:bCs/>
+        </w:rPr>
+      </w:pPr>
+      <w:r>
+        <w:rPr>
+          <w:rFonts w:ascii="Arial" w:hAnsi="Arial" w:cs="Arial"/>
+          <w:b/>
+          <w:bCs/>
+        </w:rPr>
+        <w:lastRenderedPageBreak/>
         <w:t>Conjuntos Numéricos</w:t>
       </w:r>
     </w:p>
     <w:p>
-      <w:r>
+      <w:pPr>
+        <w:spacing w:line="360" w:lineRule="auto"/>
+        <w:jc w:val="both"/>
+        <w:rPr>
+          <w:rFonts w:ascii="Arial" w:hAnsi="Arial" w:cs="Arial"/>
+        </w:rPr>
+      </w:pPr>
+      <w:r>
+        <w:rPr>
+          <w:rFonts w:ascii="Arial" w:hAnsi="Arial" w:cs="Arial"/>
+        </w:rPr>
         <w:t>Os conjuntos numéricos são formados pelos:</w:t>
       </w:r>
     </w:p>
@@ -1665,26 +2794,39 @@
           <w:ilvl w:val="0"/>
           <w:numId w:val="1"/>
         </w:numPr>
-      </w:pPr>
-      <w:hyperlink r:id="rId17" w:history="1">
+        <w:spacing w:line="360" w:lineRule="auto"/>
+        <w:jc w:val="both"/>
+        <w:rPr>
+          <w:rFonts w:ascii="Arial" w:hAnsi="Arial" w:cs="Arial"/>
+        </w:rPr>
+      </w:pPr>
+      <w:hyperlink r:id="rId18" w:history="1">
         <w:r>
           <w:rPr>
             <w:rStyle w:val="Hyperlink"/>
+            <w:rFonts w:ascii="Arial" w:hAnsi="Arial" w:cs="Arial"/>
           </w:rPr>
           <w:t>Números Naturais</w:t>
         </w:r>
       </w:hyperlink>
       <w:r>
+        <w:rPr>
+          <w:rFonts w:ascii="Arial" w:hAnsi="Arial" w:cs="Arial"/>
+        </w:rPr>
         <w:t>: </w:t>
       </w:r>
       <w:r>
         <w:rPr>
+          <w:rFonts w:ascii="Arial" w:hAnsi="Arial" w:cs="Arial"/>
           <w:b/>
           <w:bCs/>
         </w:rPr>
         <w:t>N</w:t>
       </w:r>
       <w:r>
+        <w:rPr>
+          <w:rFonts w:ascii="Arial" w:hAnsi="Arial" w:cs="Arial"/>
+        </w:rPr>
         <w:t> = {0, 1, 2, 3, 4, 5, 6, 7, 8, 9, 10, 11, 12...}</w:t>
       </w:r>
     </w:p>
@@ -1694,26 +2836,39 @@
           <w:ilvl w:val="0"/>
           <w:numId w:val="1"/>
         </w:numPr>
-      </w:pPr>
-      <w:hyperlink r:id="rId18" w:history="1">
+        <w:spacing w:line="360" w:lineRule="auto"/>
+        <w:jc w:val="both"/>
+        <w:rPr>
+          <w:rFonts w:ascii="Arial" w:hAnsi="Arial" w:cs="Arial"/>
+        </w:rPr>
+      </w:pPr>
+      <w:hyperlink r:id="rId19" w:history="1">
         <w:r>
           <w:rPr>
             <w:rStyle w:val="Hyperlink"/>
+            <w:rFonts w:ascii="Arial" w:hAnsi="Arial" w:cs="Arial"/>
           </w:rPr>
           <w:t>Números Inteiros</w:t>
         </w:r>
       </w:hyperlink>
       <w:r>
+        <w:rPr>
+          <w:rFonts w:ascii="Arial" w:hAnsi="Arial" w:cs="Arial"/>
+        </w:rPr>
         <w:t>: </w:t>
       </w:r>
       <w:r>
         <w:rPr>
+          <w:rFonts w:ascii="Arial" w:hAnsi="Arial" w:cs="Arial"/>
           <w:b/>
           <w:bCs/>
         </w:rPr>
         <w:t>Z</w:t>
       </w:r>
       <w:r>
+        <w:rPr>
+          <w:rFonts w:ascii="Arial" w:hAnsi="Arial" w:cs="Arial"/>
+        </w:rPr>
         <w:t> = {..., -3, -2, -1, 0, 1, 2, 3...}</w:t>
       </w:r>
     </w:p>
@@ -1723,26 +2878,39 @@
           <w:ilvl w:val="0"/>
           <w:numId w:val="1"/>
         </w:numPr>
-      </w:pPr>
-      <w:hyperlink r:id="rId19" w:history="1">
+        <w:spacing w:line="360" w:lineRule="auto"/>
+        <w:jc w:val="both"/>
+        <w:rPr>
+          <w:rFonts w:ascii="Arial" w:hAnsi="Arial" w:cs="Arial"/>
+        </w:rPr>
+      </w:pPr>
+      <w:hyperlink r:id="rId20" w:history="1">
         <w:r>
           <w:rPr>
             <w:rStyle w:val="Hyperlink"/>
+            <w:rFonts w:ascii="Arial" w:hAnsi="Arial" w:cs="Arial"/>
           </w:rPr>
           <w:t>Números Racionais</w:t>
         </w:r>
       </w:hyperlink>
       <w:r>
+        <w:rPr>
+          <w:rFonts w:ascii="Arial" w:hAnsi="Arial" w:cs="Arial"/>
+        </w:rPr>
         <w:t>: </w:t>
       </w:r>
       <w:r>
         <w:rPr>
+          <w:rFonts w:ascii="Arial" w:hAnsi="Arial" w:cs="Arial"/>
           <w:b/>
           <w:bCs/>
         </w:rPr>
         <w:t>Q</w:t>
       </w:r>
       <w:r>
+        <w:rPr>
+          <w:rFonts w:ascii="Arial" w:hAnsi="Arial" w:cs="Arial"/>
+        </w:rPr>
         <w:t> = {..., -3, -2, -1, 0, 1, 2, 3,4,5,6...}</w:t>
       </w:r>
     </w:p>
@@ -1752,26 +2920,39 @@
           <w:ilvl w:val="0"/>
           <w:numId w:val="1"/>
         </w:numPr>
-      </w:pPr>
-      <w:hyperlink r:id="rId20" w:history="1">
+        <w:spacing w:line="360" w:lineRule="auto"/>
+        <w:jc w:val="both"/>
+        <w:rPr>
+          <w:rFonts w:ascii="Arial" w:hAnsi="Arial" w:cs="Arial"/>
+        </w:rPr>
+      </w:pPr>
+      <w:hyperlink r:id="rId21" w:history="1">
         <w:r>
           <w:rPr>
             <w:rStyle w:val="Hyperlink"/>
+            <w:rFonts w:ascii="Arial" w:hAnsi="Arial" w:cs="Arial"/>
           </w:rPr>
           <w:t>Números Irracionais</w:t>
         </w:r>
       </w:hyperlink>
       <w:r>
+        <w:rPr>
+          <w:rFonts w:ascii="Arial" w:hAnsi="Arial" w:cs="Arial"/>
+        </w:rPr>
         <w:t>: </w:t>
       </w:r>
       <w:r>
         <w:rPr>
+          <w:rFonts w:ascii="Arial" w:hAnsi="Arial" w:cs="Arial"/>
           <w:b/>
           <w:bCs/>
         </w:rPr>
         <w:t>I</w:t>
       </w:r>
       <w:r>
+        <w:rPr>
+          <w:rFonts w:ascii="Arial" w:hAnsi="Arial" w:cs="Arial"/>
+        </w:rPr>
         <w:t> = {..., √2, √3, √7, 3, 141592…}</w:t>
       </w:r>
     </w:p>
@@ -1781,26 +2962,39 @@
           <w:ilvl w:val="0"/>
           <w:numId w:val="1"/>
         </w:numPr>
-      </w:pPr>
-      <w:hyperlink r:id="rId21" w:history="1">
+        <w:spacing w:line="360" w:lineRule="auto"/>
+        <w:jc w:val="both"/>
+        <w:rPr>
+          <w:rFonts w:ascii="Arial" w:hAnsi="Arial" w:cs="Arial"/>
+        </w:rPr>
+      </w:pPr>
+      <w:hyperlink r:id="rId22" w:history="1">
         <w:r>
           <w:rPr>
             <w:rStyle w:val="Hyperlink"/>
+            <w:rFonts w:ascii="Arial" w:hAnsi="Arial" w:cs="Arial"/>
           </w:rPr>
           <w:t>Números Reais</w:t>
         </w:r>
       </w:hyperlink>
       <w:r>
+        <w:rPr>
+          <w:rFonts w:ascii="Arial" w:hAnsi="Arial" w:cs="Arial"/>
+        </w:rPr>
         <w:t>: </w:t>
       </w:r>
       <w:r>
         <w:rPr>
+          <w:rFonts w:ascii="Arial" w:hAnsi="Arial" w:cs="Arial"/>
           <w:b/>
           <w:bCs/>
         </w:rPr>
         <w:t>R =</w:t>
       </w:r>
       <w:r>
+        <w:rPr>
+          <w:rFonts w:ascii="Arial" w:hAnsi="Arial" w:cs="Arial"/>
+        </w:rPr>
         <w:t> N (números naturais) + Z (números inteiros) + Q (números racionais) + I (números irracionais)</w:t>
       </w:r>
     </w:p>

</xml_diff>